<commit_message>
Update tài liệu yêu cầu
</commit_message>
<xml_diff>
--- a/GAP ANALYSIS DOCUMENT.docx
+++ b/GAP ANALYSIS DOCUMENT.docx
@@ -211,17 +211,25 @@
           <w:sz w:val="40"/>
           <w:szCs w:val="40"/>
         </w:rPr>
-        <w:t>C</w:t>
+        <w:t xml:space="preserve">Vehicle </w:t>
       </w:r>
       <w:r>
         <w:rPr>
-          <w:rFonts w:cs="Calibri"/>
           <w:b w:val="0"/>
           <w:color w:val="2E74B5" w:themeColor="accent5" w:themeShade="BF"/>
           <w:sz w:val="40"/>
           <w:szCs w:val="40"/>
         </w:rPr>
-        <w:t>ar Manager</w:t>
+        <w:t>M</w:t>
+      </w:r>
+      <w:r>
+        <w:rPr>
+          <w:b w:val="0"/>
+          <w:color w:val="2E74B5" w:themeColor="accent5" w:themeShade="BF"/>
+          <w:sz w:val="40"/>
+          <w:szCs w:val="40"/>
+        </w:rPr>
+        <w:t>anagement</w:t>
       </w:r>
       <w:r>
         <w:rPr>
@@ -273,7 +281,37 @@
           <w:sz w:val="32"/>
           <w:szCs w:val="32"/>
         </w:rPr>
-        <w:t>14/03/2023</w:t>
+        <w:t>1</w:t>
+      </w:r>
+      <w:r>
+        <w:rPr>
+          <w:rFonts w:cs="Arial"/>
+          <w:i/>
+          <w:color w:val="2E74B5" w:themeColor="accent5" w:themeShade="BF"/>
+          <w:sz w:val="32"/>
+          <w:szCs w:val="32"/>
+        </w:rPr>
+        <w:t>2</w:t>
+      </w:r>
+      <w:r>
+        <w:rPr>
+          <w:rFonts w:cs="Arial"/>
+          <w:i/>
+          <w:color w:val="2E74B5" w:themeColor="accent5" w:themeShade="BF"/>
+          <w:sz w:val="32"/>
+          <w:szCs w:val="32"/>
+        </w:rPr>
+        <w:t>/03/202</w:t>
+      </w:r>
+      <w:r>
+        <w:rPr>
+          <w:rFonts w:cs="Arial"/>
+          <w:i/>
+          <w:color w:val="2E74B5" w:themeColor="accent5" w:themeShade="BF"/>
+          <w:sz w:val="32"/>
+          <w:szCs w:val="32"/>
+        </w:rPr>
+        <w:t>4</w:t>
       </w:r>
     </w:p>
     <w:p>
@@ -281,7 +319,6 @@
         <w:rPr>
           <w:rFonts w:cs="Arial"/>
           <w:color w:val="2E74B5" w:themeColor="accent5" w:themeShade="BF"/>
-          <w:sz w:val="20"/>
         </w:rPr>
       </w:pPr>
     </w:p>
@@ -416,7 +453,7 @@
             <w:pPr>
               <w:textAlignment w:val="baseline"/>
               <w:rPr>
-                <w:rFonts w:ascii="Segoe UI" w:hAnsi="Segoe UI" w:cs="Segoe UI"/>
+                <w:rFonts w:cs="Segoe UI"/>
                 <w:color w:val="000000"/>
                 <w:sz w:val="18"/>
                 <w:szCs w:val="18"/>
@@ -428,7 +465,6 @@
                 <w:b/>
                 <w:bCs/>
                 <w:color w:val="000000"/>
-                <w:sz w:val="20"/>
                 <w:szCs w:val="20"/>
               </w:rPr>
               <w:lastRenderedPageBreak/>
@@ -440,10 +476,9 @@
                 <w:b/>
                 <w:bCs/>
                 <w:color w:val="000000"/>
-                <w:sz w:val="20"/>
                 <w:szCs w:val="20"/>
               </w:rPr>
-              <w:t>A</w:t>
+              <w:t>Siti</w:t>
             </w:r>
             <w:r>
               <w:rPr>
@@ -451,7 +486,6 @@
                 <w:b/>
                 <w:bCs/>
                 <w:color w:val="000000"/>
-                <w:sz w:val="20"/>
                 <w:szCs w:val="20"/>
               </w:rPr>
               <w:t>)</w:t>
@@ -460,7 +494,6 @@
               <w:rPr>
                 <w:rFonts w:cs="Segoe UI"/>
                 <w:color w:val="000000"/>
-                <w:sz w:val="20"/>
                 <w:szCs w:val="20"/>
               </w:rPr>
               <w:t> </w:t>
@@ -484,7 +517,7 @@
             <w:pPr>
               <w:textAlignment w:val="baseline"/>
               <w:rPr>
-                <w:rFonts w:ascii="Segoe UI" w:hAnsi="Segoe UI" w:cs="Segoe UI"/>
+                <w:rFonts w:cs="Segoe UI"/>
                 <w:color w:val="000000"/>
                 <w:sz w:val="18"/>
                 <w:szCs w:val="18"/>
@@ -494,7 +527,6 @@
               <w:rPr>
                 <w:rFonts w:cs="Segoe UI"/>
                 <w:color w:val="000000"/>
-                <w:sz w:val="20"/>
                 <w:szCs w:val="20"/>
               </w:rPr>
               <w:t> </w:t>
@@ -518,7 +550,7 @@
             <w:pPr>
               <w:textAlignment w:val="baseline"/>
               <w:rPr>
-                <w:rFonts w:ascii="Segoe UI" w:hAnsi="Segoe UI" w:cs="Segoe UI"/>
+                <w:rFonts w:cs="Segoe UI"/>
                 <w:color w:val="000000"/>
                 <w:sz w:val="18"/>
                 <w:szCs w:val="18"/>
@@ -528,7 +560,6 @@
               <w:rPr>
                 <w:rFonts w:cs="Segoe UI"/>
                 <w:color w:val="000000"/>
-                <w:sz w:val="20"/>
                 <w:szCs w:val="20"/>
               </w:rPr>
               <w:t> </w:t>
@@ -552,7 +583,7 @@
             <w:pPr>
               <w:textAlignment w:val="baseline"/>
               <w:rPr>
-                <w:rFonts w:ascii="Segoe UI" w:hAnsi="Segoe UI" w:cs="Segoe UI"/>
+                <w:rFonts w:cs="Segoe UI"/>
                 <w:color w:val="000000"/>
                 <w:sz w:val="18"/>
                 <w:szCs w:val="18"/>
@@ -562,7 +593,6 @@
               <w:rPr>
                 <w:rFonts w:cs="Segoe UI"/>
                 <w:color w:val="000000"/>
-                <w:sz w:val="20"/>
                 <w:szCs w:val="20"/>
               </w:rPr>
               <w:t> </w:t>
@@ -592,7 +622,7 @@
             <w:pPr>
               <w:jc w:val="left"/>
               <w:rPr>
-                <w:rFonts w:ascii="Segoe UI" w:hAnsi="Segoe UI" w:cs="Segoe UI"/>
+                <w:rFonts w:cs="Segoe UI"/>
                 <w:color w:val="000000"/>
                 <w:sz w:val="18"/>
                 <w:szCs w:val="18"/>
@@ -617,7 +647,7 @@
             <w:pPr>
               <w:textAlignment w:val="baseline"/>
               <w:rPr>
-                <w:rFonts w:ascii="Segoe UI" w:hAnsi="Segoe UI" w:cs="Segoe UI"/>
+                <w:rFonts w:cs="Segoe UI"/>
                 <w:color w:val="000000"/>
                 <w:sz w:val="18"/>
                 <w:szCs w:val="18"/>
@@ -627,7 +657,6 @@
               <w:rPr>
                 <w:rFonts w:cs="Segoe UI"/>
                 <w:color w:val="000000"/>
-                <w:sz w:val="20"/>
                 <w:szCs w:val="20"/>
               </w:rPr>
               <w:t> </w:t>
@@ -637,7 +666,7 @@
             <w:pPr>
               <w:textAlignment w:val="baseline"/>
               <w:rPr>
-                <w:rFonts w:ascii="Segoe UI" w:hAnsi="Segoe UI" w:cs="Segoe UI"/>
+                <w:rFonts w:cs="Segoe UI"/>
                 <w:color w:val="000000"/>
                 <w:sz w:val="18"/>
                 <w:szCs w:val="18"/>
@@ -647,7 +676,6 @@
               <w:rPr>
                 <w:rFonts w:cs="Segoe UI"/>
                 <w:color w:val="000000"/>
-                <w:sz w:val="20"/>
                 <w:szCs w:val="20"/>
               </w:rPr>
               <w:t> </w:t>
@@ -657,7 +685,7 @@
             <w:pPr>
               <w:textAlignment w:val="baseline"/>
               <w:rPr>
-                <w:rFonts w:ascii="Segoe UI" w:hAnsi="Segoe UI" w:cs="Segoe UI"/>
+                <w:rFonts w:cs="Segoe UI"/>
                 <w:color w:val="000000"/>
                 <w:sz w:val="18"/>
                 <w:szCs w:val="18"/>
@@ -667,7 +695,6 @@
               <w:rPr>
                 <w:rFonts w:cs="Segoe UI"/>
                 <w:color w:val="000000"/>
-                <w:sz w:val="20"/>
                 <w:szCs w:val="20"/>
               </w:rPr>
               <w:t> </w:t>
@@ -677,7 +704,7 @@
             <w:pPr>
               <w:textAlignment w:val="baseline"/>
               <w:rPr>
-                <w:rFonts w:ascii="Segoe UI" w:hAnsi="Segoe UI" w:cs="Segoe UI"/>
+                <w:rFonts w:cs="Segoe UI"/>
                 <w:color w:val="000000"/>
                 <w:sz w:val="18"/>
                 <w:szCs w:val="18"/>
@@ -687,7 +714,6 @@
               <w:rPr>
                 <w:rFonts w:cs="Segoe UI"/>
                 <w:color w:val="000000"/>
-                <w:sz w:val="20"/>
                 <w:szCs w:val="20"/>
               </w:rPr>
               <w:t> </w:t>
@@ -697,7 +723,7 @@
             <w:pPr>
               <w:textAlignment w:val="baseline"/>
               <w:rPr>
-                <w:rFonts w:ascii="Segoe UI" w:hAnsi="Segoe UI" w:cs="Segoe UI"/>
+                <w:rFonts w:cs="Segoe UI"/>
                 <w:color w:val="000000"/>
                 <w:sz w:val="18"/>
                 <w:szCs w:val="18"/>
@@ -707,7 +733,6 @@
               <w:rPr>
                 <w:rFonts w:cs="Segoe UI"/>
                 <w:color w:val="000000"/>
-                <w:sz w:val="20"/>
                 <w:szCs w:val="20"/>
               </w:rPr>
               <w:t> </w:t>
@@ -717,7 +742,7 @@
             <w:pPr>
               <w:textAlignment w:val="baseline"/>
               <w:rPr>
-                <w:rFonts w:ascii="Segoe UI" w:hAnsi="Segoe UI" w:cs="Segoe UI"/>
+                <w:rFonts w:cs="Segoe UI"/>
                 <w:color w:val="000000"/>
                 <w:sz w:val="18"/>
                 <w:szCs w:val="18"/>
@@ -727,7 +752,6 @@
               <w:rPr>
                 <w:rFonts w:cs="Segoe UI"/>
                 <w:color w:val="000000"/>
-                <w:sz w:val="20"/>
                 <w:szCs w:val="20"/>
               </w:rPr>
               <w:t>Signature </w:t>
@@ -752,7 +776,7 @@
               <w:jc w:val="center"/>
               <w:textAlignment w:val="baseline"/>
               <w:rPr>
-                <w:rFonts w:ascii="Segoe UI" w:hAnsi="Segoe UI" w:cs="Segoe UI"/>
+                <w:rFonts w:cs="Segoe UI"/>
                 <w:color w:val="000000"/>
                 <w:sz w:val="18"/>
                 <w:szCs w:val="18"/>
@@ -762,7 +786,6 @@
               <w:rPr>
                 <w:rFonts w:cs="Segoe UI"/>
                 <w:color w:val="000000"/>
-                <w:sz w:val="20"/>
                 <w:szCs w:val="20"/>
               </w:rPr>
               <w:t>________________________ </w:t>
@@ -787,7 +810,7 @@
               <w:jc w:val="center"/>
               <w:textAlignment w:val="baseline"/>
               <w:rPr>
-                <w:rFonts w:ascii="Segoe UI" w:hAnsi="Segoe UI" w:cs="Segoe UI"/>
+                <w:rFonts w:cs="Segoe UI"/>
                 <w:color w:val="000000"/>
                 <w:sz w:val="18"/>
                 <w:szCs w:val="18"/>
@@ -797,7 +820,6 @@
               <w:rPr>
                 <w:rFonts w:cs="Segoe UI"/>
                 <w:color w:val="000000"/>
-                <w:sz w:val="20"/>
                 <w:szCs w:val="20"/>
               </w:rPr>
               <w:t>________________ </w:t>
@@ -827,7 +849,7 @@
             <w:pPr>
               <w:jc w:val="left"/>
               <w:rPr>
-                <w:rFonts w:ascii="Segoe UI" w:hAnsi="Segoe UI" w:cs="Segoe UI"/>
+                <w:rFonts w:cs="Segoe UI"/>
                 <w:color w:val="000000"/>
                 <w:sz w:val="18"/>
                 <w:szCs w:val="18"/>
@@ -852,7 +874,7 @@
             <w:pPr>
               <w:textAlignment w:val="baseline"/>
               <w:rPr>
-                <w:rFonts w:ascii="Segoe UI" w:hAnsi="Segoe UI" w:cs="Segoe UI"/>
+                <w:rFonts w:cs="Segoe UI"/>
                 <w:color w:val="000000"/>
                 <w:sz w:val="18"/>
                 <w:szCs w:val="18"/>
@@ -862,7 +884,6 @@
               <w:rPr>
                 <w:rFonts w:cs="Segoe UI"/>
                 <w:color w:val="000000"/>
-                <w:sz w:val="20"/>
                 <w:szCs w:val="20"/>
               </w:rPr>
               <w:t> </w:t>
@@ -886,7 +907,7 @@
             <w:pPr>
               <w:textAlignment w:val="baseline"/>
               <w:rPr>
-                <w:rFonts w:ascii="Segoe UI" w:hAnsi="Segoe UI" w:cs="Segoe UI"/>
+                <w:rFonts w:cs="Segoe UI"/>
                 <w:color w:val="000000"/>
                 <w:sz w:val="18"/>
                 <w:szCs w:val="18"/>
@@ -896,7 +917,6 @@
               <w:rPr>
                 <w:rFonts w:cs="Segoe UI"/>
                 <w:color w:val="000000"/>
-                <w:sz w:val="20"/>
                 <w:szCs w:val="20"/>
               </w:rPr>
               <w:t> </w:t>
@@ -920,7 +940,7 @@
             <w:pPr>
               <w:textAlignment w:val="baseline"/>
               <w:rPr>
-                <w:rFonts w:ascii="Segoe UI" w:hAnsi="Segoe UI" w:cs="Segoe UI"/>
+                <w:rFonts w:cs="Segoe UI"/>
                 <w:color w:val="000000"/>
                 <w:sz w:val="18"/>
                 <w:szCs w:val="18"/>
@@ -930,7 +950,6 @@
               <w:rPr>
                 <w:rFonts w:cs="Segoe UI"/>
                 <w:color w:val="000000"/>
-                <w:sz w:val="20"/>
                 <w:szCs w:val="20"/>
               </w:rPr>
               <w:t> </w:t>
@@ -960,7 +979,7 @@
             <w:pPr>
               <w:jc w:val="left"/>
               <w:rPr>
-                <w:rFonts w:ascii="Segoe UI" w:hAnsi="Segoe UI" w:cs="Segoe UI"/>
+                <w:rFonts w:cs="Segoe UI"/>
                 <w:color w:val="000000"/>
                 <w:sz w:val="18"/>
                 <w:szCs w:val="18"/>
@@ -985,7 +1004,7 @@
             <w:pPr>
               <w:textAlignment w:val="baseline"/>
               <w:rPr>
-                <w:rFonts w:ascii="Segoe UI" w:hAnsi="Segoe UI" w:cs="Segoe UI"/>
+                <w:rFonts w:cs="Segoe UI"/>
                 <w:color w:val="000000"/>
                 <w:sz w:val="18"/>
                 <w:szCs w:val="18"/>
@@ -995,7 +1014,6 @@
               <w:rPr>
                 <w:rFonts w:cs="Segoe UI"/>
                 <w:color w:val="000000"/>
-                <w:sz w:val="20"/>
                 <w:szCs w:val="20"/>
               </w:rPr>
               <w:t>Full name </w:t>
@@ -1019,7 +1037,7 @@
             <w:pPr>
               <w:textAlignment w:val="baseline"/>
               <w:rPr>
-                <w:rFonts w:ascii="Segoe UI" w:hAnsi="Segoe UI" w:cs="Segoe UI"/>
+                <w:rFonts w:cs="Segoe UI"/>
                 <w:color w:val="000000"/>
                 <w:sz w:val="18"/>
                 <w:szCs w:val="18"/>
@@ -1029,7 +1047,6 @@
               <w:rPr>
                 <w:rFonts w:cs="Segoe UI"/>
                 <w:color w:val="000000"/>
-                <w:sz w:val="20"/>
                 <w:szCs w:val="20"/>
               </w:rPr>
               <w:t> </w:t>
@@ -1054,7 +1071,7 @@
               <w:jc w:val="center"/>
               <w:textAlignment w:val="baseline"/>
               <w:rPr>
-                <w:rFonts w:ascii="Segoe UI" w:hAnsi="Segoe UI" w:cs="Segoe UI"/>
+                <w:rFonts w:cs="Segoe UI"/>
                 <w:color w:val="000000"/>
                 <w:sz w:val="18"/>
                 <w:szCs w:val="18"/>
@@ -1064,7 +1081,6 @@
               <w:rPr>
                 <w:rFonts w:cs="Segoe UI"/>
                 <w:color w:val="000000"/>
-                <w:sz w:val="20"/>
                 <w:szCs w:val="20"/>
               </w:rPr>
               <w:t>Date </w:t>
@@ -1094,7 +1110,7 @@
             <w:pPr>
               <w:jc w:val="left"/>
               <w:rPr>
-                <w:rFonts w:ascii="Segoe UI" w:hAnsi="Segoe UI" w:cs="Segoe UI"/>
+                <w:rFonts w:cs="Segoe UI"/>
                 <w:color w:val="000000"/>
                 <w:sz w:val="18"/>
                 <w:szCs w:val="18"/>
@@ -1119,7 +1135,7 @@
             <w:pPr>
               <w:textAlignment w:val="baseline"/>
               <w:rPr>
-                <w:rFonts w:ascii="Segoe UI" w:hAnsi="Segoe UI" w:cs="Segoe UI"/>
+                <w:rFonts w:cs="Segoe UI"/>
                 <w:color w:val="000000"/>
                 <w:sz w:val="18"/>
                 <w:szCs w:val="18"/>
@@ -1129,7 +1145,6 @@
               <w:rPr>
                 <w:rFonts w:cs="Segoe UI"/>
                 <w:color w:val="000000"/>
-                <w:sz w:val="20"/>
                 <w:szCs w:val="20"/>
               </w:rPr>
               <w:t> </w:t>
@@ -1153,7 +1168,7 @@
             <w:pPr>
               <w:textAlignment w:val="baseline"/>
               <w:rPr>
-                <w:rFonts w:ascii="Segoe UI" w:hAnsi="Segoe UI" w:cs="Segoe UI"/>
+                <w:rFonts w:cs="Segoe UI"/>
                 <w:color w:val="000000"/>
                 <w:sz w:val="18"/>
                 <w:szCs w:val="18"/>
@@ -1163,7 +1178,6 @@
               <w:rPr>
                 <w:rFonts w:cs="Segoe UI"/>
                 <w:color w:val="000000"/>
-                <w:sz w:val="20"/>
                 <w:szCs w:val="20"/>
               </w:rPr>
               <w:t> </w:t>
@@ -1188,7 +1202,7 @@
               <w:jc w:val="center"/>
               <w:textAlignment w:val="baseline"/>
               <w:rPr>
-                <w:rFonts w:ascii="Segoe UI" w:hAnsi="Segoe UI" w:cs="Segoe UI"/>
+                <w:rFonts w:cs="Segoe UI"/>
                 <w:color w:val="000000"/>
                 <w:sz w:val="18"/>
                 <w:szCs w:val="18"/>
@@ -1198,7 +1212,6 @@
               <w:rPr>
                 <w:rFonts w:cs="Segoe UI"/>
                 <w:color w:val="000000"/>
-                <w:sz w:val="20"/>
                 <w:szCs w:val="20"/>
               </w:rPr>
               <w:t> </w:t>
@@ -1228,7 +1241,7 @@
             <w:pPr>
               <w:jc w:val="left"/>
               <w:rPr>
-                <w:rFonts w:ascii="Segoe UI" w:hAnsi="Segoe UI" w:cs="Segoe UI"/>
+                <w:rFonts w:cs="Segoe UI"/>
                 <w:color w:val="000000"/>
                 <w:sz w:val="18"/>
                 <w:szCs w:val="18"/>
@@ -1253,7 +1266,7 @@
             <w:pPr>
               <w:textAlignment w:val="baseline"/>
               <w:rPr>
-                <w:rFonts w:ascii="Segoe UI" w:hAnsi="Segoe UI" w:cs="Segoe UI"/>
+                <w:rFonts w:cs="Segoe UI"/>
                 <w:color w:val="000000"/>
                 <w:sz w:val="18"/>
                 <w:szCs w:val="18"/>
@@ -1263,7 +1276,6 @@
               <w:rPr>
                 <w:rFonts w:cs="Segoe UI"/>
                 <w:color w:val="000000"/>
-                <w:sz w:val="20"/>
                 <w:szCs w:val="20"/>
               </w:rPr>
               <w:t>Position </w:t>
@@ -1287,7 +1299,7 @@
             <w:pPr>
               <w:textAlignment w:val="baseline"/>
               <w:rPr>
-                <w:rFonts w:ascii="Segoe UI" w:hAnsi="Segoe UI" w:cs="Segoe UI"/>
+                <w:rFonts w:cs="Segoe UI"/>
                 <w:color w:val="000000"/>
                 <w:sz w:val="18"/>
                 <w:szCs w:val="18"/>
@@ -1297,7 +1309,6 @@
               <w:rPr>
                 <w:rFonts w:cs="Segoe UI"/>
                 <w:color w:val="000000"/>
-                <w:sz w:val="20"/>
                 <w:szCs w:val="20"/>
               </w:rPr>
               <w:t> </w:t>
@@ -1322,7 +1333,7 @@
               <w:jc w:val="center"/>
               <w:textAlignment w:val="baseline"/>
               <w:rPr>
-                <w:rFonts w:ascii="Segoe UI" w:hAnsi="Segoe UI" w:cs="Segoe UI"/>
+                <w:rFonts w:cs="Segoe UI"/>
                 <w:color w:val="000000"/>
                 <w:sz w:val="18"/>
                 <w:szCs w:val="18"/>
@@ -1332,7 +1343,6 @@
               <w:rPr>
                 <w:rFonts w:cs="Segoe UI"/>
                 <w:color w:val="000000"/>
-                <w:sz w:val="20"/>
                 <w:szCs w:val="20"/>
               </w:rPr>
               <w:t> </w:t>
@@ -1362,7 +1372,7 @@
             <w:pPr>
               <w:jc w:val="left"/>
               <w:rPr>
-                <w:rFonts w:ascii="Segoe UI" w:hAnsi="Segoe UI" w:cs="Segoe UI"/>
+                <w:rFonts w:cs="Segoe UI"/>
                 <w:color w:val="000000"/>
                 <w:sz w:val="18"/>
                 <w:szCs w:val="18"/>
@@ -1387,7 +1397,7 @@
             <w:pPr>
               <w:textAlignment w:val="baseline"/>
               <w:rPr>
-                <w:rFonts w:ascii="Segoe UI" w:hAnsi="Segoe UI" w:cs="Segoe UI"/>
+                <w:rFonts w:cs="Segoe UI"/>
                 <w:color w:val="000000"/>
                 <w:sz w:val="18"/>
                 <w:szCs w:val="18"/>
@@ -1397,7 +1407,6 @@
               <w:rPr>
                 <w:rFonts w:cs="Segoe UI"/>
                 <w:color w:val="000000"/>
-                <w:sz w:val="20"/>
                 <w:szCs w:val="20"/>
               </w:rPr>
               <w:t> </w:t>
@@ -1421,7 +1430,7 @@
             <w:pPr>
               <w:textAlignment w:val="baseline"/>
               <w:rPr>
-                <w:rFonts w:ascii="Segoe UI" w:hAnsi="Segoe UI" w:cs="Segoe UI"/>
+                <w:rFonts w:cs="Segoe UI"/>
                 <w:color w:val="000000"/>
                 <w:sz w:val="18"/>
                 <w:szCs w:val="18"/>
@@ -1431,7 +1440,6 @@
               <w:rPr>
                 <w:rFonts w:cs="Segoe UI"/>
                 <w:color w:val="000000"/>
-                <w:sz w:val="20"/>
                 <w:szCs w:val="20"/>
               </w:rPr>
               <w:t> </w:t>
@@ -1456,7 +1464,7 @@
               <w:jc w:val="center"/>
               <w:textAlignment w:val="baseline"/>
               <w:rPr>
-                <w:rFonts w:ascii="Segoe UI" w:hAnsi="Segoe UI" w:cs="Segoe UI"/>
+                <w:rFonts w:cs="Segoe UI"/>
                 <w:color w:val="000000"/>
                 <w:sz w:val="18"/>
                 <w:szCs w:val="18"/>
@@ -1466,7 +1474,6 @@
               <w:rPr>
                 <w:rFonts w:cs="Segoe UI"/>
                 <w:color w:val="000000"/>
-                <w:sz w:val="20"/>
                 <w:szCs w:val="20"/>
               </w:rPr>
               <w:t> </w:t>
@@ -1494,7 +1501,7 @@
             <w:pPr>
               <w:textAlignment w:val="baseline"/>
               <w:rPr>
-                <w:rFonts w:ascii="Segoe UI" w:hAnsi="Segoe UI" w:cs="Segoe UI"/>
+                <w:rFonts w:cs="Segoe UI"/>
                 <w:color w:val="000000"/>
                 <w:sz w:val="18"/>
                 <w:szCs w:val="18"/>
@@ -1504,7 +1511,6 @@
               <w:rPr>
                 <w:rFonts w:cs="Segoe UI"/>
                 <w:color w:val="000000"/>
-                <w:sz w:val="20"/>
                 <w:szCs w:val="20"/>
               </w:rPr>
               <w:t> </w:t>
@@ -1528,7 +1534,7 @@
             <w:pPr>
               <w:textAlignment w:val="baseline"/>
               <w:rPr>
-                <w:rFonts w:ascii="Segoe UI" w:hAnsi="Segoe UI" w:cs="Segoe UI"/>
+                <w:rFonts w:cs="Segoe UI"/>
                 <w:color w:val="000000"/>
                 <w:sz w:val="18"/>
                 <w:szCs w:val="18"/>
@@ -1538,7 +1544,6 @@
               <w:rPr>
                 <w:rFonts w:cs="Segoe UI"/>
                 <w:color w:val="000000"/>
-                <w:sz w:val="20"/>
                 <w:szCs w:val="20"/>
               </w:rPr>
               <w:t> </w:t>
@@ -1562,7 +1567,7 @@
             <w:pPr>
               <w:textAlignment w:val="baseline"/>
               <w:rPr>
-                <w:rFonts w:ascii="Segoe UI" w:hAnsi="Segoe UI" w:cs="Segoe UI"/>
+                <w:rFonts w:cs="Segoe UI"/>
                 <w:color w:val="000000"/>
                 <w:sz w:val="18"/>
                 <w:szCs w:val="18"/>
@@ -1572,7 +1577,6 @@
               <w:rPr>
                 <w:rFonts w:cs="Segoe UI"/>
                 <w:color w:val="000000"/>
-                <w:sz w:val="20"/>
                 <w:szCs w:val="20"/>
               </w:rPr>
               <w:t> </w:t>
@@ -1597,7 +1601,7 @@
               <w:jc w:val="center"/>
               <w:textAlignment w:val="baseline"/>
               <w:rPr>
-                <w:rFonts w:ascii="Segoe UI" w:hAnsi="Segoe UI" w:cs="Segoe UI"/>
+                <w:rFonts w:cs="Segoe UI"/>
                 <w:color w:val="000000"/>
                 <w:sz w:val="18"/>
                 <w:szCs w:val="18"/>
@@ -1607,7 +1611,6 @@
               <w:rPr>
                 <w:rFonts w:cs="Segoe UI"/>
                 <w:color w:val="000000"/>
-                <w:sz w:val="20"/>
                 <w:szCs w:val="20"/>
               </w:rPr>
               <w:t> </w:t>
@@ -1635,7 +1638,7 @@
             <w:pPr>
               <w:textAlignment w:val="baseline"/>
               <w:rPr>
-                <w:rFonts w:ascii="Segoe UI" w:hAnsi="Segoe UI" w:cs="Segoe UI"/>
+                <w:rFonts w:cs="Segoe UI"/>
                 <w:color w:val="000000"/>
                 <w:sz w:val="18"/>
                 <w:szCs w:val="18"/>
@@ -1645,7 +1648,6 @@
               <w:rPr>
                 <w:rFonts w:cs="Segoe UI"/>
                 <w:color w:val="000000"/>
-                <w:sz w:val="20"/>
                 <w:szCs w:val="20"/>
               </w:rPr>
               <w:t> </w:t>
@@ -1669,7 +1671,7 @@
             <w:pPr>
               <w:textAlignment w:val="baseline"/>
               <w:rPr>
-                <w:rFonts w:ascii="Segoe UI" w:hAnsi="Segoe UI" w:cs="Segoe UI"/>
+                <w:rFonts w:cs="Segoe UI"/>
                 <w:color w:val="000000"/>
                 <w:sz w:val="18"/>
                 <w:szCs w:val="18"/>
@@ -1679,7 +1681,6 @@
               <w:rPr>
                 <w:rFonts w:cs="Segoe UI"/>
                 <w:color w:val="000000"/>
-                <w:sz w:val="20"/>
                 <w:szCs w:val="20"/>
               </w:rPr>
               <w:t> </w:t>
@@ -1703,7 +1704,7 @@
             <w:pPr>
               <w:textAlignment w:val="baseline"/>
               <w:rPr>
-                <w:rFonts w:ascii="Segoe UI" w:hAnsi="Segoe UI" w:cs="Segoe UI"/>
+                <w:rFonts w:cs="Segoe UI"/>
                 <w:color w:val="000000"/>
                 <w:sz w:val="18"/>
                 <w:szCs w:val="18"/>
@@ -1713,7 +1714,6 @@
               <w:rPr>
                 <w:rFonts w:cs="Segoe UI"/>
                 <w:color w:val="000000"/>
-                <w:sz w:val="20"/>
                 <w:szCs w:val="20"/>
               </w:rPr>
               <w:t> </w:t>
@@ -1738,7 +1738,7 @@
               <w:jc w:val="center"/>
               <w:textAlignment w:val="baseline"/>
               <w:rPr>
-                <w:rFonts w:ascii="Segoe UI" w:hAnsi="Segoe UI" w:cs="Segoe UI"/>
+                <w:rFonts w:cs="Segoe UI"/>
                 <w:color w:val="000000"/>
                 <w:sz w:val="18"/>
                 <w:szCs w:val="18"/>
@@ -1748,7 +1748,6 @@
               <w:rPr>
                 <w:rFonts w:cs="Segoe UI"/>
                 <w:color w:val="000000"/>
-                <w:sz w:val="20"/>
                 <w:szCs w:val="20"/>
               </w:rPr>
               <w:t> </w:t>
@@ -1777,7 +1776,7 @@
             <w:pPr>
               <w:textAlignment w:val="baseline"/>
               <w:rPr>
-                <w:rFonts w:ascii="Segoe UI" w:hAnsi="Segoe UI" w:cs="Segoe UI"/>
+                <w:rFonts w:cs="Segoe UI"/>
                 <w:color w:val="000000"/>
                 <w:sz w:val="18"/>
                 <w:szCs w:val="18"/>
@@ -1789,7 +1788,6 @@
                 <w:b/>
                 <w:bCs/>
                 <w:color w:val="000000"/>
-                <w:sz w:val="20"/>
                 <w:szCs w:val="20"/>
               </w:rPr>
               <w:t>Approver (</w:t>
@@ -1800,10 +1798,9 @@
                 <w:b/>
                 <w:bCs/>
                 <w:color w:val="000000"/>
-                <w:sz w:val="20"/>
                 <w:szCs w:val="20"/>
               </w:rPr>
-              <w:t>B</w:t>
+              <w:t>Customer</w:t>
             </w:r>
             <w:r>
               <w:rPr>
@@ -1811,7 +1808,6 @@
                 <w:b/>
                 <w:bCs/>
                 <w:color w:val="000000"/>
-                <w:sz w:val="20"/>
                 <w:szCs w:val="20"/>
               </w:rPr>
               <w:t>)</w:t>
@@ -1820,7 +1816,6 @@
               <w:rPr>
                 <w:rFonts w:cs="Segoe UI"/>
                 <w:color w:val="000000"/>
-                <w:sz w:val="20"/>
                 <w:szCs w:val="20"/>
               </w:rPr>
               <w:t> </w:t>
@@ -1844,7 +1839,7 @@
             <w:pPr>
               <w:textAlignment w:val="baseline"/>
               <w:rPr>
-                <w:rFonts w:ascii="Segoe UI" w:hAnsi="Segoe UI" w:cs="Segoe UI"/>
+                <w:rFonts w:cs="Segoe UI"/>
                 <w:color w:val="000000"/>
                 <w:sz w:val="18"/>
                 <w:szCs w:val="18"/>
@@ -1854,7 +1849,6 @@
               <w:rPr>
                 <w:rFonts w:cs="Segoe UI"/>
                 <w:color w:val="000000"/>
-                <w:sz w:val="20"/>
                 <w:szCs w:val="20"/>
               </w:rPr>
               <w:t> </w:t>
@@ -1864,7 +1858,7 @@
             <w:pPr>
               <w:textAlignment w:val="baseline"/>
               <w:rPr>
-                <w:rFonts w:ascii="Segoe UI" w:hAnsi="Segoe UI" w:cs="Segoe UI"/>
+                <w:rFonts w:cs="Segoe UI"/>
                 <w:color w:val="000000"/>
                 <w:sz w:val="18"/>
                 <w:szCs w:val="18"/>
@@ -1874,7 +1868,6 @@
               <w:rPr>
                 <w:rFonts w:cs="Segoe UI"/>
                 <w:color w:val="000000"/>
-                <w:sz w:val="20"/>
                 <w:szCs w:val="20"/>
               </w:rPr>
               <w:t> </w:t>
@@ -1884,7 +1877,7 @@
             <w:pPr>
               <w:textAlignment w:val="baseline"/>
               <w:rPr>
-                <w:rFonts w:ascii="Segoe UI" w:hAnsi="Segoe UI" w:cs="Segoe UI"/>
+                <w:rFonts w:cs="Segoe UI"/>
                 <w:color w:val="000000"/>
                 <w:sz w:val="18"/>
                 <w:szCs w:val="18"/>
@@ -1894,7 +1887,6 @@
               <w:rPr>
                 <w:rFonts w:cs="Segoe UI"/>
                 <w:color w:val="000000"/>
-                <w:sz w:val="20"/>
                 <w:szCs w:val="20"/>
               </w:rPr>
               <w:t> </w:t>
@@ -1904,7 +1896,7 @@
             <w:pPr>
               <w:textAlignment w:val="baseline"/>
               <w:rPr>
-                <w:rFonts w:ascii="Segoe UI" w:hAnsi="Segoe UI" w:cs="Segoe UI"/>
+                <w:rFonts w:cs="Segoe UI"/>
                 <w:color w:val="000000"/>
                 <w:sz w:val="18"/>
                 <w:szCs w:val="18"/>
@@ -1914,7 +1906,6 @@
               <w:rPr>
                 <w:rFonts w:cs="Segoe UI"/>
                 <w:color w:val="000000"/>
-                <w:sz w:val="20"/>
                 <w:szCs w:val="20"/>
               </w:rPr>
               <w:t> </w:t>
@@ -1924,7 +1915,7 @@
             <w:pPr>
               <w:textAlignment w:val="baseline"/>
               <w:rPr>
-                <w:rFonts w:ascii="Segoe UI" w:hAnsi="Segoe UI" w:cs="Segoe UI"/>
+                <w:rFonts w:cs="Segoe UI"/>
                 <w:color w:val="000000"/>
                 <w:sz w:val="18"/>
                 <w:szCs w:val="18"/>
@@ -1934,7 +1925,6 @@
               <w:rPr>
                 <w:rFonts w:cs="Segoe UI"/>
                 <w:color w:val="000000"/>
-                <w:sz w:val="20"/>
                 <w:szCs w:val="20"/>
               </w:rPr>
               <w:t>Signature </w:t>
@@ -1959,7 +1949,7 @@
               <w:jc w:val="center"/>
               <w:textAlignment w:val="baseline"/>
               <w:rPr>
-                <w:rFonts w:ascii="Segoe UI" w:hAnsi="Segoe UI" w:cs="Segoe UI"/>
+                <w:rFonts w:cs="Segoe UI"/>
                 <w:color w:val="000000"/>
                 <w:sz w:val="18"/>
                 <w:szCs w:val="18"/>
@@ -1969,7 +1959,6 @@
               <w:rPr>
                 <w:rFonts w:cs="Segoe UI"/>
                 <w:color w:val="000000"/>
-                <w:sz w:val="20"/>
                 <w:szCs w:val="20"/>
               </w:rPr>
               <w:t>________________________ </w:t>
@@ -1994,7 +1983,7 @@
               <w:jc w:val="center"/>
               <w:textAlignment w:val="baseline"/>
               <w:rPr>
-                <w:rFonts w:ascii="Segoe UI" w:hAnsi="Segoe UI" w:cs="Segoe UI"/>
+                <w:rFonts w:cs="Segoe UI"/>
                 <w:color w:val="000000"/>
                 <w:sz w:val="18"/>
                 <w:szCs w:val="18"/>
@@ -2004,7 +1993,6 @@
               <w:rPr>
                 <w:rFonts w:cs="Segoe UI"/>
                 <w:color w:val="000000"/>
-                <w:sz w:val="20"/>
                 <w:szCs w:val="20"/>
               </w:rPr>
               <w:t>________________ </w:t>
@@ -2034,7 +2022,7 @@
             <w:pPr>
               <w:jc w:val="left"/>
               <w:rPr>
-                <w:rFonts w:ascii="Segoe UI" w:hAnsi="Segoe UI" w:cs="Segoe UI"/>
+                <w:rFonts w:cs="Segoe UI"/>
                 <w:color w:val="000000"/>
                 <w:sz w:val="18"/>
                 <w:szCs w:val="18"/>
@@ -2059,7 +2047,7 @@
             <w:pPr>
               <w:textAlignment w:val="baseline"/>
               <w:rPr>
-                <w:rFonts w:ascii="Segoe UI" w:hAnsi="Segoe UI" w:cs="Segoe UI"/>
+                <w:rFonts w:cs="Segoe UI"/>
                 <w:color w:val="000000"/>
                 <w:sz w:val="18"/>
                 <w:szCs w:val="18"/>
@@ -2069,7 +2057,6 @@
               <w:rPr>
                 <w:rFonts w:cs="Segoe UI"/>
                 <w:color w:val="000000"/>
-                <w:sz w:val="20"/>
                 <w:szCs w:val="20"/>
               </w:rPr>
               <w:t> </w:t>
@@ -2093,7 +2080,7 @@
             <w:pPr>
               <w:textAlignment w:val="baseline"/>
               <w:rPr>
-                <w:rFonts w:ascii="Segoe UI" w:hAnsi="Segoe UI" w:cs="Segoe UI"/>
+                <w:rFonts w:cs="Segoe UI"/>
                 <w:color w:val="000000"/>
                 <w:sz w:val="18"/>
                 <w:szCs w:val="18"/>
@@ -2103,7 +2090,6 @@
               <w:rPr>
                 <w:rFonts w:cs="Segoe UI"/>
                 <w:color w:val="000000"/>
-                <w:sz w:val="20"/>
                 <w:szCs w:val="20"/>
               </w:rPr>
               <w:t> </w:t>
@@ -2127,7 +2113,7 @@
             <w:pPr>
               <w:textAlignment w:val="baseline"/>
               <w:rPr>
-                <w:rFonts w:ascii="Segoe UI" w:hAnsi="Segoe UI" w:cs="Segoe UI"/>
+                <w:rFonts w:cs="Segoe UI"/>
                 <w:color w:val="000000"/>
                 <w:sz w:val="18"/>
                 <w:szCs w:val="18"/>
@@ -2137,7 +2123,6 @@
               <w:rPr>
                 <w:rFonts w:cs="Segoe UI"/>
                 <w:color w:val="000000"/>
-                <w:sz w:val="20"/>
                 <w:szCs w:val="20"/>
               </w:rPr>
               <w:t> </w:t>
@@ -2167,7 +2152,7 @@
             <w:pPr>
               <w:jc w:val="left"/>
               <w:rPr>
-                <w:rFonts w:ascii="Segoe UI" w:hAnsi="Segoe UI" w:cs="Segoe UI"/>
+                <w:rFonts w:cs="Segoe UI"/>
                 <w:color w:val="000000"/>
                 <w:sz w:val="18"/>
                 <w:szCs w:val="18"/>
@@ -2192,7 +2177,7 @@
             <w:pPr>
               <w:textAlignment w:val="baseline"/>
               <w:rPr>
-                <w:rFonts w:ascii="Segoe UI" w:hAnsi="Segoe UI" w:cs="Segoe UI"/>
+                <w:rFonts w:cs="Segoe UI"/>
                 <w:color w:val="000000"/>
                 <w:sz w:val="18"/>
                 <w:szCs w:val="18"/>
@@ -2202,7 +2187,6 @@
               <w:rPr>
                 <w:rFonts w:cs="Segoe UI"/>
                 <w:color w:val="000000"/>
-                <w:sz w:val="20"/>
                 <w:szCs w:val="20"/>
               </w:rPr>
               <w:t>Full name </w:t>
@@ -2226,7 +2210,7 @@
             <w:pPr>
               <w:textAlignment w:val="baseline"/>
               <w:rPr>
-                <w:rFonts w:ascii="Segoe UI" w:hAnsi="Segoe UI" w:cs="Segoe UI"/>
+                <w:rFonts w:cs="Segoe UI"/>
                 <w:color w:val="000000"/>
                 <w:sz w:val="18"/>
                 <w:szCs w:val="18"/>
@@ -2236,7 +2220,6 @@
               <w:rPr>
                 <w:rFonts w:cs="Segoe UI"/>
                 <w:color w:val="000000"/>
-                <w:sz w:val="20"/>
                 <w:szCs w:val="20"/>
               </w:rPr>
               <w:t> </w:t>
@@ -2261,7 +2244,7 @@
               <w:jc w:val="center"/>
               <w:textAlignment w:val="baseline"/>
               <w:rPr>
-                <w:rFonts w:ascii="Segoe UI" w:hAnsi="Segoe UI" w:cs="Segoe UI"/>
+                <w:rFonts w:cs="Segoe UI"/>
                 <w:color w:val="000000"/>
                 <w:sz w:val="18"/>
                 <w:szCs w:val="18"/>
@@ -2271,7 +2254,6 @@
               <w:rPr>
                 <w:rFonts w:cs="Segoe UI"/>
                 <w:color w:val="000000"/>
-                <w:sz w:val="20"/>
                 <w:szCs w:val="20"/>
               </w:rPr>
               <w:t>Date </w:t>
@@ -2301,7 +2283,7 @@
             <w:pPr>
               <w:jc w:val="left"/>
               <w:rPr>
-                <w:rFonts w:ascii="Segoe UI" w:hAnsi="Segoe UI" w:cs="Segoe UI"/>
+                <w:rFonts w:cs="Segoe UI"/>
                 <w:color w:val="000000"/>
                 <w:sz w:val="18"/>
                 <w:szCs w:val="18"/>
@@ -2326,7 +2308,7 @@
             <w:pPr>
               <w:textAlignment w:val="baseline"/>
               <w:rPr>
-                <w:rFonts w:ascii="Segoe UI" w:hAnsi="Segoe UI" w:cs="Segoe UI"/>
+                <w:rFonts w:cs="Segoe UI"/>
                 <w:color w:val="000000"/>
                 <w:sz w:val="18"/>
                 <w:szCs w:val="18"/>
@@ -2336,7 +2318,6 @@
               <w:rPr>
                 <w:rFonts w:cs="Segoe UI"/>
                 <w:color w:val="000000"/>
-                <w:sz w:val="20"/>
                 <w:szCs w:val="20"/>
               </w:rPr>
               <w:t> </w:t>
@@ -2360,7 +2341,7 @@
             <w:pPr>
               <w:textAlignment w:val="baseline"/>
               <w:rPr>
-                <w:rFonts w:ascii="Segoe UI" w:hAnsi="Segoe UI" w:cs="Segoe UI"/>
+                <w:rFonts w:cs="Segoe UI"/>
                 <w:color w:val="000000"/>
                 <w:sz w:val="18"/>
                 <w:szCs w:val="18"/>
@@ -2370,7 +2351,6 @@
               <w:rPr>
                 <w:rFonts w:cs="Segoe UI"/>
                 <w:color w:val="000000"/>
-                <w:sz w:val="20"/>
                 <w:szCs w:val="20"/>
               </w:rPr>
               <w:t> </w:t>
@@ -2395,7 +2375,7 @@
               <w:jc w:val="center"/>
               <w:textAlignment w:val="baseline"/>
               <w:rPr>
-                <w:rFonts w:ascii="Segoe UI" w:hAnsi="Segoe UI" w:cs="Segoe UI"/>
+                <w:rFonts w:cs="Segoe UI"/>
                 <w:color w:val="000000"/>
                 <w:sz w:val="18"/>
                 <w:szCs w:val="18"/>
@@ -2405,7 +2385,6 @@
               <w:rPr>
                 <w:rFonts w:cs="Segoe UI"/>
                 <w:color w:val="000000"/>
-                <w:sz w:val="20"/>
                 <w:szCs w:val="20"/>
               </w:rPr>
               <w:t> </w:t>
@@ -2435,7 +2414,7 @@
             <w:pPr>
               <w:jc w:val="left"/>
               <w:rPr>
-                <w:rFonts w:ascii="Segoe UI" w:hAnsi="Segoe UI" w:cs="Segoe UI"/>
+                <w:rFonts w:cs="Segoe UI"/>
                 <w:color w:val="000000"/>
                 <w:sz w:val="18"/>
                 <w:szCs w:val="18"/>
@@ -2460,7 +2439,7 @@
             <w:pPr>
               <w:textAlignment w:val="baseline"/>
               <w:rPr>
-                <w:rFonts w:ascii="Segoe UI" w:hAnsi="Segoe UI" w:cs="Segoe UI"/>
+                <w:rFonts w:cs="Segoe UI"/>
                 <w:color w:val="000000"/>
                 <w:sz w:val="18"/>
                 <w:szCs w:val="18"/>
@@ -2470,7 +2449,6 @@
               <w:rPr>
                 <w:rFonts w:cs="Segoe UI"/>
                 <w:color w:val="000000"/>
-                <w:sz w:val="20"/>
                 <w:szCs w:val="20"/>
               </w:rPr>
               <w:t>Position </w:t>
@@ -2495,7 +2473,7 @@
             <w:pPr>
               <w:textAlignment w:val="baseline"/>
               <w:rPr>
-                <w:rFonts w:ascii="Segoe UI" w:hAnsi="Segoe UI" w:cs="Segoe UI"/>
+                <w:rFonts w:cs="Segoe UI"/>
                 <w:color w:val="000000"/>
                 <w:sz w:val="18"/>
                 <w:szCs w:val="18"/>
@@ -2505,7 +2483,6 @@
               <w:rPr>
                 <w:rFonts w:cs="Segoe UI"/>
                 <w:color w:val="000000"/>
-                <w:sz w:val="20"/>
                 <w:szCs w:val="20"/>
               </w:rPr>
               <w:t> </w:t>
@@ -2577,7 +2554,6 @@
         <w:rPr>
           <w:rFonts w:eastAsiaTheme="majorEastAsia"/>
           <w:color w:val="2E74B5" w:themeColor="accent5" w:themeShade="BF"/>
-          <w:sz w:val="20"/>
         </w:rPr>
       </w:pPr>
     </w:p>
@@ -2592,8 +2568,8 @@
       <w:tblGrid>
         <w:gridCol w:w="1061"/>
         <w:gridCol w:w="962"/>
-        <w:gridCol w:w="1394"/>
-        <w:gridCol w:w="1375"/>
+        <w:gridCol w:w="1752"/>
+        <w:gridCol w:w="1017"/>
         <w:gridCol w:w="1777"/>
         <w:gridCol w:w="2791"/>
       </w:tblGrid>
@@ -2615,7 +2591,6 @@
               <w:rPr>
                 <w:rFonts w:eastAsiaTheme="majorEastAsia" w:cs="Arial"/>
                 <w:color w:val="2E74B5" w:themeColor="accent5" w:themeShade="BF"/>
-                <w:szCs w:val="20"/>
                 <w:lang w:bidi="lo-LA"/>
               </w:rPr>
             </w:pPr>
@@ -2623,7 +2598,6 @@
               <w:rPr>
                 <w:rFonts w:eastAsiaTheme="majorEastAsia" w:cs="Arial"/>
                 <w:color w:val="2E74B5" w:themeColor="accent5" w:themeShade="BF"/>
-                <w:szCs w:val="20"/>
                 <w:lang w:bidi="lo-LA"/>
               </w:rPr>
               <w:t>Version</w:t>
@@ -2658,7 +2632,7 @@
         </w:tc>
         <w:tc>
           <w:tcPr>
-            <w:tcW w:w="1394" w:type="dxa"/>
+            <w:tcW w:w="1752" w:type="dxa"/>
             <w:vAlign w:val="center"/>
             <w:hideMark/>
           </w:tcPr>
@@ -2684,7 +2658,7 @@
         </w:tc>
         <w:tc>
           <w:tcPr>
-            <w:tcW w:w="1375" w:type="dxa"/>
+            <w:tcW w:w="1017" w:type="dxa"/>
             <w:vAlign w:val="center"/>
             <w:hideMark/>
           </w:tcPr>
@@ -2831,7 +2805,7 @@
         </w:tc>
         <w:tc>
           <w:tcPr>
-            <w:tcW w:w="1394" w:type="dxa"/>
+            <w:tcW w:w="1752" w:type="dxa"/>
             <w:tcBorders>
               <w:top w:val="single" w:sz="4" w:space="0" w:color="F4B083" w:themeColor="accent2" w:themeTint="99"/>
               <w:left w:val="single" w:sz="4" w:space="0" w:color="F4B083" w:themeColor="accent2" w:themeTint="99"/>
@@ -2856,13 +2830,37 @@
                 <w:color w:val="2E74B5" w:themeColor="accent5" w:themeShade="BF"/>
                 <w:lang w:bidi="lo-LA"/>
               </w:rPr>
-              <w:t>14-03-2023</w:t>
+              <w:t>1</w:t>
+            </w:r>
+            <w:r>
+              <w:rPr>
+                <w:rFonts w:eastAsiaTheme="majorEastAsia" w:cs="Arial"/>
+                <w:color w:val="2E74B5" w:themeColor="accent5" w:themeShade="BF"/>
+                <w:lang w:bidi="lo-LA"/>
+              </w:rPr>
+              <w:t>2</w:t>
+            </w:r>
+            <w:r>
+              <w:rPr>
+                <w:rFonts w:eastAsiaTheme="majorEastAsia" w:cs="Arial"/>
+                <w:color w:val="2E74B5" w:themeColor="accent5" w:themeShade="BF"/>
+                <w:lang w:bidi="lo-LA"/>
+              </w:rPr>
+              <w:t>-03-202</w:t>
+            </w:r>
+            <w:r>
+              <w:rPr>
+                <w:rFonts w:eastAsiaTheme="majorEastAsia" w:cs="Arial"/>
+                <w:color w:val="2E74B5" w:themeColor="accent5" w:themeShade="BF"/>
+                <w:lang w:bidi="lo-LA"/>
+              </w:rPr>
+              <w:t>4</w:t>
             </w:r>
           </w:p>
         </w:tc>
         <w:tc>
           <w:tcPr>
-            <w:tcW w:w="1375" w:type="dxa"/>
+            <w:tcW w:w="1017" w:type="dxa"/>
             <w:tcBorders>
               <w:top w:val="single" w:sz="4" w:space="0" w:color="F4B083" w:themeColor="accent2" w:themeTint="99"/>
               <w:left w:val="single" w:sz="4" w:space="0" w:color="F4B083" w:themeColor="accent2" w:themeTint="99"/>
@@ -2941,7 +2939,6 @@
         <w:rPr>
           <w:rFonts w:eastAsiaTheme="majorEastAsia"/>
           <w:color w:val="2E74B5" w:themeColor="accent5" w:themeShade="BF"/>
-          <w:sz w:val="20"/>
         </w:rPr>
       </w:pPr>
     </w:p>
@@ -2960,6 +2957,1138 @@
         <w:br w:type="page"/>
       </w:r>
     </w:p>
+    <w:sdt>
+      <w:sdtPr>
+        <w:id w:val="478895470"/>
+        <w:docPartObj>
+          <w:docPartGallery w:val="Table of Contents"/>
+          <w:docPartUnique/>
+        </w:docPartObj>
+      </w:sdtPr>
+      <w:sdtEndPr>
+        <w:rPr>
+          <w:rFonts w:ascii="Century Gothic" w:eastAsia="Times New Roman" w:hAnsi="Century Gothic" w:cs="Times New Roman"/>
+          <w:b/>
+          <w:bCs/>
+          <w:noProof/>
+          <w:color w:val="auto"/>
+          <w:sz w:val="20"/>
+          <w:szCs w:val="22"/>
+        </w:rPr>
+      </w:sdtEndPr>
+      <w:sdtContent>
+        <w:p>
+          <w:pPr>
+            <w:pStyle w:val="TOCHeading"/>
+          </w:pPr>
+          <w:r>
+            <w:t>Contents</w:t>
+          </w:r>
+        </w:p>
+        <w:p>
+          <w:pPr>
+            <w:pStyle w:val="TOC1"/>
+            <w:tabs>
+              <w:tab w:val="left" w:pos="440"/>
+              <w:tab w:val="right" w:leader="dot" w:pos="9350"/>
+            </w:tabs>
+            <w:rPr>
+              <w:noProof/>
+            </w:rPr>
+          </w:pPr>
+          <w:r>
+            <w:fldChar w:fldCharType="begin"/>
+          </w:r>
+          <w:r>
+            <w:instrText xml:space="preserve"> TOC \o "1-3" \h \z \u </w:instrText>
+          </w:r>
+          <w:r>
+            <w:fldChar w:fldCharType="separate"/>
+          </w:r>
+          <w:hyperlink w:anchor="_Toc161139119" w:history="1">
+            <w:r>
+              <w:rPr>
+                <w:rStyle w:val="Hyperlink"/>
+                <w:noProof/>
+              </w:rPr>
+              <w:t>I.</w:t>
+            </w:r>
+            <w:r>
+              <w:rPr>
+                <w:noProof/>
+              </w:rPr>
+              <w:tab/>
+            </w:r>
+            <w:r>
+              <w:rPr>
+                <w:rStyle w:val="Hyperlink"/>
+                <w:noProof/>
+              </w:rPr>
+              <w:t>INTRODUCTION TO GAP ANALYSIS DOCUMENTS</w:t>
+            </w:r>
+            <w:r>
+              <w:rPr>
+                <w:noProof/>
+                <w:webHidden/>
+              </w:rPr>
+              <w:tab/>
+            </w:r>
+            <w:r>
+              <w:rPr>
+                <w:noProof/>
+                <w:webHidden/>
+              </w:rPr>
+              <w:fldChar w:fldCharType="begin"/>
+            </w:r>
+            <w:r>
+              <w:rPr>
+                <w:noProof/>
+                <w:webHidden/>
+              </w:rPr>
+              <w:instrText xml:space="preserve"> PAGEREF _Toc161139119 \h </w:instrText>
+            </w:r>
+            <w:r>
+              <w:rPr>
+                <w:noProof/>
+                <w:webHidden/>
+              </w:rPr>
+            </w:r>
+            <w:r>
+              <w:rPr>
+                <w:noProof/>
+                <w:webHidden/>
+              </w:rPr>
+              <w:fldChar w:fldCharType="separate"/>
+            </w:r>
+            <w:r>
+              <w:rPr>
+                <w:noProof/>
+                <w:webHidden/>
+              </w:rPr>
+              <w:t>4</w:t>
+            </w:r>
+            <w:r>
+              <w:rPr>
+                <w:noProof/>
+                <w:webHidden/>
+              </w:rPr>
+              <w:fldChar w:fldCharType="end"/>
+            </w:r>
+          </w:hyperlink>
+        </w:p>
+        <w:p>
+          <w:pPr>
+            <w:pStyle w:val="TOC2"/>
+            <w:tabs>
+              <w:tab w:val="left" w:pos="660"/>
+              <w:tab w:val="right" w:leader="dot" w:pos="9350"/>
+            </w:tabs>
+            <w:rPr>
+              <w:noProof/>
+            </w:rPr>
+          </w:pPr>
+          <w:hyperlink w:anchor="_Toc161139120" w:history="1">
+            <w:r>
+              <w:rPr>
+                <w:rStyle w:val="Hyperlink"/>
+                <w:noProof/>
+              </w:rPr>
+              <w:t>1)</w:t>
+            </w:r>
+            <w:r>
+              <w:rPr>
+                <w:noProof/>
+              </w:rPr>
+              <w:tab/>
+            </w:r>
+            <w:r>
+              <w:rPr>
+                <w:rStyle w:val="Hyperlink"/>
+                <w:noProof/>
+              </w:rPr>
+              <w:t>SCOPE</w:t>
+            </w:r>
+            <w:r>
+              <w:rPr>
+                <w:noProof/>
+                <w:webHidden/>
+              </w:rPr>
+              <w:tab/>
+            </w:r>
+            <w:r>
+              <w:rPr>
+                <w:noProof/>
+                <w:webHidden/>
+              </w:rPr>
+              <w:fldChar w:fldCharType="begin"/>
+            </w:r>
+            <w:r>
+              <w:rPr>
+                <w:noProof/>
+                <w:webHidden/>
+              </w:rPr>
+              <w:instrText xml:space="preserve"> PAGEREF _Toc161139120 \h </w:instrText>
+            </w:r>
+            <w:r>
+              <w:rPr>
+                <w:noProof/>
+                <w:webHidden/>
+              </w:rPr>
+            </w:r>
+            <w:r>
+              <w:rPr>
+                <w:noProof/>
+                <w:webHidden/>
+              </w:rPr>
+              <w:fldChar w:fldCharType="separate"/>
+            </w:r>
+            <w:r>
+              <w:rPr>
+                <w:noProof/>
+                <w:webHidden/>
+              </w:rPr>
+              <w:t>4</w:t>
+            </w:r>
+            <w:r>
+              <w:rPr>
+                <w:noProof/>
+                <w:webHidden/>
+              </w:rPr>
+              <w:fldChar w:fldCharType="end"/>
+            </w:r>
+          </w:hyperlink>
+        </w:p>
+        <w:p>
+          <w:pPr>
+            <w:pStyle w:val="TOC2"/>
+            <w:tabs>
+              <w:tab w:val="left" w:pos="660"/>
+              <w:tab w:val="right" w:leader="dot" w:pos="9350"/>
+            </w:tabs>
+            <w:rPr>
+              <w:noProof/>
+            </w:rPr>
+          </w:pPr>
+          <w:hyperlink w:anchor="_Toc161139121" w:history="1">
+            <w:r>
+              <w:rPr>
+                <w:rStyle w:val="Hyperlink"/>
+                <w:noProof/>
+              </w:rPr>
+              <w:t>2)</w:t>
+            </w:r>
+            <w:r>
+              <w:rPr>
+                <w:noProof/>
+              </w:rPr>
+              <w:tab/>
+            </w:r>
+            <w:r>
+              <w:rPr>
+                <w:rStyle w:val="Hyperlink"/>
+                <w:noProof/>
+              </w:rPr>
+              <w:t>GAP DOCUMENT SIGN-OFF</w:t>
+            </w:r>
+            <w:r>
+              <w:rPr>
+                <w:noProof/>
+                <w:webHidden/>
+              </w:rPr>
+              <w:tab/>
+            </w:r>
+            <w:r>
+              <w:rPr>
+                <w:noProof/>
+                <w:webHidden/>
+              </w:rPr>
+              <w:fldChar w:fldCharType="begin"/>
+            </w:r>
+            <w:r>
+              <w:rPr>
+                <w:noProof/>
+                <w:webHidden/>
+              </w:rPr>
+              <w:instrText xml:space="preserve"> PAGEREF _Toc161139121 \h </w:instrText>
+            </w:r>
+            <w:r>
+              <w:rPr>
+                <w:noProof/>
+                <w:webHidden/>
+              </w:rPr>
+            </w:r>
+            <w:r>
+              <w:rPr>
+                <w:noProof/>
+                <w:webHidden/>
+              </w:rPr>
+              <w:fldChar w:fldCharType="separate"/>
+            </w:r>
+            <w:r>
+              <w:rPr>
+                <w:noProof/>
+                <w:webHidden/>
+              </w:rPr>
+              <w:t>4</w:t>
+            </w:r>
+            <w:r>
+              <w:rPr>
+                <w:noProof/>
+                <w:webHidden/>
+              </w:rPr>
+              <w:fldChar w:fldCharType="end"/>
+            </w:r>
+          </w:hyperlink>
+        </w:p>
+        <w:p>
+          <w:pPr>
+            <w:pStyle w:val="TOC2"/>
+            <w:tabs>
+              <w:tab w:val="left" w:pos="660"/>
+              <w:tab w:val="right" w:leader="dot" w:pos="9350"/>
+            </w:tabs>
+            <w:rPr>
+              <w:noProof/>
+            </w:rPr>
+          </w:pPr>
+          <w:hyperlink w:anchor="_Toc161139122" w:history="1">
+            <w:r>
+              <w:rPr>
+                <w:rStyle w:val="Hyperlink"/>
+                <w:noProof/>
+              </w:rPr>
+              <w:t>3)</w:t>
+            </w:r>
+            <w:r>
+              <w:rPr>
+                <w:noProof/>
+              </w:rPr>
+              <w:tab/>
+            </w:r>
+            <w:r>
+              <w:rPr>
+                <w:rStyle w:val="Hyperlink"/>
+                <w:noProof/>
+              </w:rPr>
+              <w:t>GAP ANALYSIS RESPONSIBILITIES</w:t>
+            </w:r>
+            <w:r>
+              <w:rPr>
+                <w:noProof/>
+                <w:webHidden/>
+              </w:rPr>
+              <w:tab/>
+            </w:r>
+            <w:r>
+              <w:rPr>
+                <w:noProof/>
+                <w:webHidden/>
+              </w:rPr>
+              <w:fldChar w:fldCharType="begin"/>
+            </w:r>
+            <w:r>
+              <w:rPr>
+                <w:noProof/>
+                <w:webHidden/>
+              </w:rPr>
+              <w:instrText xml:space="preserve"> PAGEREF _Toc161139122 \h </w:instrText>
+            </w:r>
+            <w:r>
+              <w:rPr>
+                <w:noProof/>
+                <w:webHidden/>
+              </w:rPr>
+            </w:r>
+            <w:r>
+              <w:rPr>
+                <w:noProof/>
+                <w:webHidden/>
+              </w:rPr>
+              <w:fldChar w:fldCharType="separate"/>
+            </w:r>
+            <w:r>
+              <w:rPr>
+                <w:noProof/>
+                <w:webHidden/>
+              </w:rPr>
+              <w:t>4</w:t>
+            </w:r>
+            <w:r>
+              <w:rPr>
+                <w:noProof/>
+                <w:webHidden/>
+              </w:rPr>
+              <w:fldChar w:fldCharType="end"/>
+            </w:r>
+          </w:hyperlink>
+        </w:p>
+        <w:p>
+          <w:pPr>
+            <w:pStyle w:val="TOC1"/>
+            <w:tabs>
+              <w:tab w:val="left" w:pos="440"/>
+              <w:tab w:val="right" w:leader="dot" w:pos="9350"/>
+            </w:tabs>
+            <w:rPr>
+              <w:noProof/>
+            </w:rPr>
+          </w:pPr>
+          <w:hyperlink w:anchor="_Toc161139123" w:history="1">
+            <w:r>
+              <w:rPr>
+                <w:rStyle w:val="Hyperlink"/>
+                <w:noProof/>
+              </w:rPr>
+              <w:t>II.</w:t>
+            </w:r>
+            <w:r>
+              <w:rPr>
+                <w:noProof/>
+              </w:rPr>
+              <w:tab/>
+            </w:r>
+            <w:r>
+              <w:rPr>
+                <w:rStyle w:val="Hyperlink"/>
+                <w:noProof/>
+              </w:rPr>
+              <w:t>BUSINESS REQUIREMENTS AND GAP ANALYSIS</w:t>
+            </w:r>
+            <w:r>
+              <w:rPr>
+                <w:noProof/>
+                <w:webHidden/>
+              </w:rPr>
+              <w:tab/>
+            </w:r>
+            <w:r>
+              <w:rPr>
+                <w:noProof/>
+                <w:webHidden/>
+              </w:rPr>
+              <w:fldChar w:fldCharType="begin"/>
+            </w:r>
+            <w:r>
+              <w:rPr>
+                <w:noProof/>
+                <w:webHidden/>
+              </w:rPr>
+              <w:instrText xml:space="preserve"> PAGEREF _Toc161139123 \h </w:instrText>
+            </w:r>
+            <w:r>
+              <w:rPr>
+                <w:noProof/>
+                <w:webHidden/>
+              </w:rPr>
+            </w:r>
+            <w:r>
+              <w:rPr>
+                <w:noProof/>
+                <w:webHidden/>
+              </w:rPr>
+              <w:fldChar w:fldCharType="separate"/>
+            </w:r>
+            <w:r>
+              <w:rPr>
+                <w:noProof/>
+                <w:webHidden/>
+              </w:rPr>
+              <w:t>5</w:t>
+            </w:r>
+            <w:r>
+              <w:rPr>
+                <w:noProof/>
+                <w:webHidden/>
+              </w:rPr>
+              <w:fldChar w:fldCharType="end"/>
+            </w:r>
+          </w:hyperlink>
+        </w:p>
+        <w:p>
+          <w:pPr>
+            <w:pStyle w:val="TOC2"/>
+            <w:tabs>
+              <w:tab w:val="left" w:pos="660"/>
+              <w:tab w:val="right" w:leader="dot" w:pos="9350"/>
+            </w:tabs>
+            <w:rPr>
+              <w:noProof/>
+            </w:rPr>
+          </w:pPr>
+          <w:hyperlink w:anchor="_Toc161139124" w:history="1">
+            <w:r>
+              <w:rPr>
+                <w:rStyle w:val="Hyperlink"/>
+                <w:noProof/>
+              </w:rPr>
+              <w:t>1)</w:t>
+            </w:r>
+            <w:r>
+              <w:rPr>
+                <w:noProof/>
+              </w:rPr>
+              <w:tab/>
+            </w:r>
+            <w:r>
+              <w:rPr>
+                <w:rStyle w:val="Hyperlink"/>
+                <w:noProof/>
+              </w:rPr>
+              <w:t>DESCRIPTION</w:t>
+            </w:r>
+            <w:r>
+              <w:rPr>
+                <w:noProof/>
+                <w:webHidden/>
+              </w:rPr>
+              <w:tab/>
+            </w:r>
+            <w:r>
+              <w:rPr>
+                <w:noProof/>
+                <w:webHidden/>
+              </w:rPr>
+              <w:fldChar w:fldCharType="begin"/>
+            </w:r>
+            <w:r>
+              <w:rPr>
+                <w:noProof/>
+                <w:webHidden/>
+              </w:rPr>
+              <w:instrText xml:space="preserve"> PAGEREF _Toc161139124 \h </w:instrText>
+            </w:r>
+            <w:r>
+              <w:rPr>
+                <w:noProof/>
+                <w:webHidden/>
+              </w:rPr>
+            </w:r>
+            <w:r>
+              <w:rPr>
+                <w:noProof/>
+                <w:webHidden/>
+              </w:rPr>
+              <w:fldChar w:fldCharType="separate"/>
+            </w:r>
+            <w:r>
+              <w:rPr>
+                <w:noProof/>
+                <w:webHidden/>
+              </w:rPr>
+              <w:t>5</w:t>
+            </w:r>
+            <w:r>
+              <w:rPr>
+                <w:noProof/>
+                <w:webHidden/>
+              </w:rPr>
+              <w:fldChar w:fldCharType="end"/>
+            </w:r>
+          </w:hyperlink>
+        </w:p>
+        <w:p>
+          <w:pPr>
+            <w:pStyle w:val="TOC2"/>
+            <w:tabs>
+              <w:tab w:val="left" w:pos="660"/>
+              <w:tab w:val="right" w:leader="dot" w:pos="9350"/>
+            </w:tabs>
+            <w:rPr>
+              <w:noProof/>
+            </w:rPr>
+          </w:pPr>
+          <w:hyperlink w:anchor="_Toc161139125" w:history="1">
+            <w:r>
+              <w:rPr>
+                <w:rStyle w:val="Hyperlink"/>
+                <w:rFonts w:cs="Calibri"/>
+                <w:noProof/>
+              </w:rPr>
+              <w:t>2)</w:t>
+            </w:r>
+            <w:r>
+              <w:rPr>
+                <w:noProof/>
+              </w:rPr>
+              <w:tab/>
+            </w:r>
+            <w:r>
+              <w:rPr>
+                <w:rStyle w:val="Hyperlink"/>
+                <w:noProof/>
+              </w:rPr>
+              <w:t>FEAT</w:t>
+            </w:r>
+            <w:r>
+              <w:rPr>
+                <w:rStyle w:val="Hyperlink"/>
+                <w:rFonts w:cs="Calibri"/>
+                <w:noProof/>
+              </w:rPr>
+              <w:t>URES</w:t>
+            </w:r>
+            <w:r>
+              <w:rPr>
+                <w:noProof/>
+                <w:webHidden/>
+              </w:rPr>
+              <w:tab/>
+            </w:r>
+            <w:r>
+              <w:rPr>
+                <w:noProof/>
+                <w:webHidden/>
+              </w:rPr>
+              <w:fldChar w:fldCharType="begin"/>
+            </w:r>
+            <w:r>
+              <w:rPr>
+                <w:noProof/>
+                <w:webHidden/>
+              </w:rPr>
+              <w:instrText xml:space="preserve"> PAGEREF _Toc161139125 \h </w:instrText>
+            </w:r>
+            <w:r>
+              <w:rPr>
+                <w:noProof/>
+                <w:webHidden/>
+              </w:rPr>
+            </w:r>
+            <w:r>
+              <w:rPr>
+                <w:noProof/>
+                <w:webHidden/>
+              </w:rPr>
+              <w:fldChar w:fldCharType="separate"/>
+            </w:r>
+            <w:r>
+              <w:rPr>
+                <w:noProof/>
+                <w:webHidden/>
+              </w:rPr>
+              <w:t>5</w:t>
+            </w:r>
+            <w:r>
+              <w:rPr>
+                <w:noProof/>
+                <w:webHidden/>
+              </w:rPr>
+              <w:fldChar w:fldCharType="end"/>
+            </w:r>
+          </w:hyperlink>
+        </w:p>
+        <w:p>
+          <w:pPr>
+            <w:pStyle w:val="TOC3"/>
+            <w:tabs>
+              <w:tab w:val="left" w:pos="880"/>
+              <w:tab w:val="right" w:leader="dot" w:pos="9350"/>
+            </w:tabs>
+            <w:rPr>
+              <w:noProof/>
+            </w:rPr>
+          </w:pPr>
+          <w:hyperlink w:anchor="_Toc161139126" w:history="1">
+            <w:r>
+              <w:rPr>
+                <w:rStyle w:val="Hyperlink"/>
+                <w:noProof/>
+              </w:rPr>
+              <w:t>a)</w:t>
+            </w:r>
+            <w:r>
+              <w:rPr>
+                <w:noProof/>
+              </w:rPr>
+              <w:tab/>
+            </w:r>
+            <w:r>
+              <w:rPr>
+                <w:rStyle w:val="Hyperlink"/>
+                <w:noProof/>
+              </w:rPr>
+              <w:t>Login and User Management</w:t>
+            </w:r>
+            <w:r>
+              <w:rPr>
+                <w:noProof/>
+                <w:webHidden/>
+              </w:rPr>
+              <w:tab/>
+            </w:r>
+            <w:r>
+              <w:rPr>
+                <w:noProof/>
+                <w:webHidden/>
+              </w:rPr>
+              <w:fldChar w:fldCharType="begin"/>
+            </w:r>
+            <w:r>
+              <w:rPr>
+                <w:noProof/>
+                <w:webHidden/>
+              </w:rPr>
+              <w:instrText xml:space="preserve"> PAGEREF _Toc161139126 \h </w:instrText>
+            </w:r>
+            <w:r>
+              <w:rPr>
+                <w:noProof/>
+                <w:webHidden/>
+              </w:rPr>
+            </w:r>
+            <w:r>
+              <w:rPr>
+                <w:noProof/>
+                <w:webHidden/>
+              </w:rPr>
+              <w:fldChar w:fldCharType="separate"/>
+            </w:r>
+            <w:r>
+              <w:rPr>
+                <w:noProof/>
+                <w:webHidden/>
+              </w:rPr>
+              <w:t>5</w:t>
+            </w:r>
+            <w:r>
+              <w:rPr>
+                <w:noProof/>
+                <w:webHidden/>
+              </w:rPr>
+              <w:fldChar w:fldCharType="end"/>
+            </w:r>
+          </w:hyperlink>
+        </w:p>
+        <w:p>
+          <w:pPr>
+            <w:pStyle w:val="TOC3"/>
+            <w:tabs>
+              <w:tab w:val="left" w:pos="880"/>
+              <w:tab w:val="right" w:leader="dot" w:pos="9350"/>
+            </w:tabs>
+            <w:rPr>
+              <w:noProof/>
+            </w:rPr>
+          </w:pPr>
+          <w:hyperlink w:anchor="_Toc161139127" w:history="1">
+            <w:r>
+              <w:rPr>
+                <w:rStyle w:val="Hyperlink"/>
+                <w:noProof/>
+              </w:rPr>
+              <w:t>b)</w:t>
+            </w:r>
+            <w:r>
+              <w:rPr>
+                <w:noProof/>
+              </w:rPr>
+              <w:tab/>
+            </w:r>
+            <w:r>
+              <w:rPr>
+                <w:rStyle w:val="Hyperlink"/>
+                <w:noProof/>
+              </w:rPr>
+              <w:t>Vehicle Information Management</w:t>
+            </w:r>
+            <w:r>
+              <w:rPr>
+                <w:noProof/>
+                <w:webHidden/>
+              </w:rPr>
+              <w:tab/>
+            </w:r>
+            <w:r>
+              <w:rPr>
+                <w:noProof/>
+                <w:webHidden/>
+              </w:rPr>
+              <w:fldChar w:fldCharType="begin"/>
+            </w:r>
+            <w:r>
+              <w:rPr>
+                <w:noProof/>
+                <w:webHidden/>
+              </w:rPr>
+              <w:instrText xml:space="preserve"> PAGEREF _Toc161139127 \h </w:instrText>
+            </w:r>
+            <w:r>
+              <w:rPr>
+                <w:noProof/>
+                <w:webHidden/>
+              </w:rPr>
+            </w:r>
+            <w:r>
+              <w:rPr>
+                <w:noProof/>
+                <w:webHidden/>
+              </w:rPr>
+              <w:fldChar w:fldCharType="separate"/>
+            </w:r>
+            <w:r>
+              <w:rPr>
+                <w:noProof/>
+                <w:webHidden/>
+              </w:rPr>
+              <w:t>5</w:t>
+            </w:r>
+            <w:r>
+              <w:rPr>
+                <w:noProof/>
+                <w:webHidden/>
+              </w:rPr>
+              <w:fldChar w:fldCharType="end"/>
+            </w:r>
+          </w:hyperlink>
+        </w:p>
+        <w:p>
+          <w:pPr>
+            <w:pStyle w:val="TOC3"/>
+            <w:tabs>
+              <w:tab w:val="left" w:pos="880"/>
+              <w:tab w:val="right" w:leader="dot" w:pos="9350"/>
+            </w:tabs>
+            <w:rPr>
+              <w:noProof/>
+            </w:rPr>
+          </w:pPr>
+          <w:hyperlink w:anchor="_Toc161139128" w:history="1">
+            <w:r>
+              <w:rPr>
+                <w:rStyle w:val="Hyperlink"/>
+                <w:noProof/>
+              </w:rPr>
+              <w:t>c)</w:t>
+            </w:r>
+            <w:r>
+              <w:rPr>
+                <w:noProof/>
+              </w:rPr>
+              <w:tab/>
+            </w:r>
+            <w:r>
+              <w:rPr>
+                <w:rStyle w:val="Hyperlink"/>
+                <w:noProof/>
+              </w:rPr>
+              <w:t>Manage Maintenance Schedule</w:t>
+            </w:r>
+            <w:r>
+              <w:rPr>
+                <w:noProof/>
+                <w:webHidden/>
+              </w:rPr>
+              <w:tab/>
+            </w:r>
+            <w:r>
+              <w:rPr>
+                <w:noProof/>
+                <w:webHidden/>
+              </w:rPr>
+              <w:fldChar w:fldCharType="begin"/>
+            </w:r>
+            <w:r>
+              <w:rPr>
+                <w:noProof/>
+                <w:webHidden/>
+              </w:rPr>
+              <w:instrText xml:space="preserve"> PAGEREF _Toc161139128 \h </w:instrText>
+            </w:r>
+            <w:r>
+              <w:rPr>
+                <w:noProof/>
+                <w:webHidden/>
+              </w:rPr>
+            </w:r>
+            <w:r>
+              <w:rPr>
+                <w:noProof/>
+                <w:webHidden/>
+              </w:rPr>
+              <w:fldChar w:fldCharType="separate"/>
+            </w:r>
+            <w:r>
+              <w:rPr>
+                <w:noProof/>
+                <w:webHidden/>
+              </w:rPr>
+              <w:t>5</w:t>
+            </w:r>
+            <w:r>
+              <w:rPr>
+                <w:noProof/>
+                <w:webHidden/>
+              </w:rPr>
+              <w:fldChar w:fldCharType="end"/>
+            </w:r>
+          </w:hyperlink>
+        </w:p>
+        <w:p>
+          <w:pPr>
+            <w:pStyle w:val="TOC3"/>
+            <w:tabs>
+              <w:tab w:val="left" w:pos="880"/>
+              <w:tab w:val="right" w:leader="dot" w:pos="9350"/>
+            </w:tabs>
+            <w:rPr>
+              <w:noProof/>
+            </w:rPr>
+          </w:pPr>
+          <w:hyperlink w:anchor="_Toc161139129" w:history="1">
+            <w:r>
+              <w:rPr>
+                <w:rStyle w:val="Hyperlink"/>
+                <w:noProof/>
+              </w:rPr>
+              <w:t>d)</w:t>
+            </w:r>
+            <w:r>
+              <w:rPr>
+                <w:noProof/>
+              </w:rPr>
+              <w:tab/>
+            </w:r>
+            <w:r>
+              <w:rPr>
+                <w:rStyle w:val="Hyperlink"/>
+                <w:noProof/>
+              </w:rPr>
+              <w:t>Expense Tracking</w:t>
+            </w:r>
+            <w:r>
+              <w:rPr>
+                <w:noProof/>
+                <w:webHidden/>
+              </w:rPr>
+              <w:tab/>
+            </w:r>
+            <w:r>
+              <w:rPr>
+                <w:noProof/>
+                <w:webHidden/>
+              </w:rPr>
+              <w:fldChar w:fldCharType="begin"/>
+            </w:r>
+            <w:r>
+              <w:rPr>
+                <w:noProof/>
+                <w:webHidden/>
+              </w:rPr>
+              <w:instrText xml:space="preserve"> PAGEREF _Toc161139129 \h </w:instrText>
+            </w:r>
+            <w:r>
+              <w:rPr>
+                <w:noProof/>
+                <w:webHidden/>
+              </w:rPr>
+            </w:r>
+            <w:r>
+              <w:rPr>
+                <w:noProof/>
+                <w:webHidden/>
+              </w:rPr>
+              <w:fldChar w:fldCharType="separate"/>
+            </w:r>
+            <w:r>
+              <w:rPr>
+                <w:noProof/>
+                <w:webHidden/>
+              </w:rPr>
+              <w:t>5</w:t>
+            </w:r>
+            <w:r>
+              <w:rPr>
+                <w:noProof/>
+                <w:webHidden/>
+              </w:rPr>
+              <w:fldChar w:fldCharType="end"/>
+            </w:r>
+          </w:hyperlink>
+        </w:p>
+        <w:p>
+          <w:pPr>
+            <w:pStyle w:val="TOC3"/>
+            <w:tabs>
+              <w:tab w:val="left" w:pos="880"/>
+              <w:tab w:val="right" w:leader="dot" w:pos="9350"/>
+            </w:tabs>
+            <w:rPr>
+              <w:noProof/>
+            </w:rPr>
+          </w:pPr>
+          <w:hyperlink w:anchor="_Toc161139130" w:history="1">
+            <w:r>
+              <w:rPr>
+                <w:rStyle w:val="Hyperlink"/>
+                <w:noProof/>
+              </w:rPr>
+              <w:t>e)</w:t>
+            </w:r>
+            <w:r>
+              <w:rPr>
+                <w:noProof/>
+              </w:rPr>
+              <w:tab/>
+            </w:r>
+            <w:r>
+              <w:rPr>
+                <w:rStyle w:val="Hyperlink"/>
+                <w:noProof/>
+              </w:rPr>
+              <w:t>Rental and Sales Management</w:t>
+            </w:r>
+            <w:r>
+              <w:rPr>
+                <w:noProof/>
+                <w:webHidden/>
+              </w:rPr>
+              <w:tab/>
+            </w:r>
+            <w:r>
+              <w:rPr>
+                <w:noProof/>
+                <w:webHidden/>
+              </w:rPr>
+              <w:fldChar w:fldCharType="begin"/>
+            </w:r>
+            <w:r>
+              <w:rPr>
+                <w:noProof/>
+                <w:webHidden/>
+              </w:rPr>
+              <w:instrText xml:space="preserve"> PAGEREF _Toc161139130 \h </w:instrText>
+            </w:r>
+            <w:r>
+              <w:rPr>
+                <w:noProof/>
+                <w:webHidden/>
+              </w:rPr>
+            </w:r>
+            <w:r>
+              <w:rPr>
+                <w:noProof/>
+                <w:webHidden/>
+              </w:rPr>
+              <w:fldChar w:fldCharType="separate"/>
+            </w:r>
+            <w:r>
+              <w:rPr>
+                <w:noProof/>
+                <w:webHidden/>
+              </w:rPr>
+              <w:t>5</w:t>
+            </w:r>
+            <w:r>
+              <w:rPr>
+                <w:noProof/>
+                <w:webHidden/>
+              </w:rPr>
+              <w:fldChar w:fldCharType="end"/>
+            </w:r>
+          </w:hyperlink>
+        </w:p>
+        <w:p>
+          <w:pPr>
+            <w:pStyle w:val="TOC2"/>
+            <w:tabs>
+              <w:tab w:val="left" w:pos="660"/>
+              <w:tab w:val="right" w:leader="dot" w:pos="9350"/>
+            </w:tabs>
+            <w:rPr>
+              <w:noProof/>
+            </w:rPr>
+          </w:pPr>
+          <w:hyperlink w:anchor="_Toc161139131" w:history="1">
+            <w:r>
+              <w:rPr>
+                <w:rStyle w:val="Hyperlink"/>
+                <w:noProof/>
+              </w:rPr>
+              <w:t>3)</w:t>
+            </w:r>
+            <w:r>
+              <w:rPr>
+                <w:noProof/>
+              </w:rPr>
+              <w:tab/>
+            </w:r>
+            <w:r>
+              <w:rPr>
+                <w:rStyle w:val="Hyperlink"/>
+                <w:noProof/>
+              </w:rPr>
+              <w:t>BUSINESS FL</w:t>
+            </w:r>
+            <w:r>
+              <w:rPr>
+                <w:rStyle w:val="Hyperlink"/>
+                <w:rFonts w:cs="Calibri"/>
+                <w:noProof/>
+              </w:rPr>
+              <w:t>OW</w:t>
+            </w:r>
+            <w:r>
+              <w:rPr>
+                <w:noProof/>
+                <w:webHidden/>
+              </w:rPr>
+              <w:tab/>
+            </w:r>
+            <w:r>
+              <w:rPr>
+                <w:noProof/>
+                <w:webHidden/>
+              </w:rPr>
+              <w:fldChar w:fldCharType="begin"/>
+            </w:r>
+            <w:r>
+              <w:rPr>
+                <w:noProof/>
+                <w:webHidden/>
+              </w:rPr>
+              <w:instrText xml:space="preserve"> PAGEREF _Toc161139131 \h </w:instrText>
+            </w:r>
+            <w:r>
+              <w:rPr>
+                <w:noProof/>
+                <w:webHidden/>
+              </w:rPr>
+            </w:r>
+            <w:r>
+              <w:rPr>
+                <w:noProof/>
+                <w:webHidden/>
+              </w:rPr>
+              <w:fldChar w:fldCharType="separate"/>
+            </w:r>
+            <w:r>
+              <w:rPr>
+                <w:noProof/>
+                <w:webHidden/>
+              </w:rPr>
+              <w:t>5</w:t>
+            </w:r>
+            <w:r>
+              <w:rPr>
+                <w:noProof/>
+                <w:webHidden/>
+              </w:rPr>
+              <w:fldChar w:fldCharType="end"/>
+            </w:r>
+          </w:hyperlink>
+        </w:p>
+        <w:p>
+          <w:r>
+            <w:rPr>
+              <w:b/>
+              <w:bCs/>
+              <w:noProof/>
+            </w:rPr>
+            <w:fldChar w:fldCharType="end"/>
+          </w:r>
+        </w:p>
+      </w:sdtContent>
+    </w:sdt>
     <w:p>
       <w:pPr>
         <w:spacing w:after="160" w:line="259" w:lineRule="auto"/>
@@ -2972,7 +4101,6 @@
         <w:rPr>
           <w:color w:val="2E74B5" w:themeColor="accent5" w:themeShade="BF"/>
         </w:rPr>
-        <w:lastRenderedPageBreak/>
         <w:br w:type="page"/>
       </w:r>
     </w:p>
@@ -2983,6 +4111,7 @@
           <w:rStyle w:val="eop"/>
         </w:rPr>
       </w:pPr>
+      <w:bookmarkStart w:id="3" w:name="_Toc161139119"/>
       <w:r>
         <w:rPr>
           <w:rStyle w:val="normaltextrun"/>
@@ -2990,6 +4119,7 @@
         <w:lastRenderedPageBreak/>
         <w:t>INTRODUCTION TO GAP ANALYSIS DOCUMENTS</w:t>
       </w:r>
+      <w:bookmarkEnd w:id="3"/>
       <w:r>
         <w:rPr>
           <w:rStyle w:val="eop"/>
@@ -3003,9 +4133,11 @@
       <w:pPr>
         <w:pStyle w:val="Heading2"/>
       </w:pPr>
+      <w:bookmarkStart w:id="4" w:name="_Toc161139120"/>
       <w:r>
         <w:t>SCOPE</w:t>
       </w:r>
+      <w:bookmarkEnd w:id="4"/>
     </w:p>
     <w:p/>
     <w:p/>
@@ -3013,9 +4145,11 @@
       <w:pPr>
         <w:pStyle w:val="Heading2"/>
       </w:pPr>
+      <w:bookmarkStart w:id="5" w:name="_Toc161139121"/>
       <w:r>
         <w:t>GAP DOCUMENT SIGN-OFF</w:t>
       </w:r>
+      <w:bookmarkEnd w:id="5"/>
     </w:p>
     <w:p/>
     <w:p>
@@ -3117,12 +4251,14 @@
       <w:pPr>
         <w:pStyle w:val="Heading2"/>
       </w:pPr>
+      <w:bookmarkStart w:id="6" w:name="_Toc161139122"/>
       <w:r>
         <w:rPr>
           <w:rFonts w:eastAsia="Times New Roman"/>
         </w:rPr>
         <w:t>GAP ANALYSIS RESPONSIBILITIES</w:t>
       </w:r>
+      <w:bookmarkEnd w:id="6"/>
       <w:r>
         <w:t> </w:t>
       </w:r>
@@ -3170,7 +4306,6 @@
               <w:jc w:val="center"/>
               <w:textAlignment w:val="baseline"/>
               <w:rPr>
-                <w:rFonts w:ascii="Times New Roman" w:hAnsi="Times New Roman"/>
                 <w:b/>
                 <w:bCs/>
                 <w:color w:val="000000"/>
@@ -3182,7 +4317,6 @@
                 <w:b/>
                 <w:bCs/>
                 <w:color w:val="000000"/>
-                <w:sz w:val="20"/>
                 <w:szCs w:val="20"/>
               </w:rPr>
               <w:t>Task No. </w:t>
@@ -3207,7 +4341,6 @@
               <w:jc w:val="center"/>
               <w:textAlignment w:val="baseline"/>
               <w:rPr>
-                <w:rFonts w:ascii="Times New Roman" w:hAnsi="Times New Roman"/>
                 <w:b/>
                 <w:bCs/>
                 <w:color w:val="000000"/>
@@ -3219,7 +4352,6 @@
                 <w:b/>
                 <w:bCs/>
                 <w:color w:val="000000"/>
-                <w:sz w:val="20"/>
                 <w:szCs w:val="20"/>
               </w:rPr>
               <w:t>Conversion Task </w:t>
@@ -3243,7 +4375,6 @@
               <w:jc w:val="center"/>
               <w:textAlignment w:val="baseline"/>
               <w:rPr>
-                <w:rFonts w:ascii="Times New Roman" w:hAnsi="Times New Roman"/>
                 <w:b/>
                 <w:bCs/>
                 <w:color w:val="000000"/>
@@ -3255,7 +4386,6 @@
                 <w:b/>
                 <w:bCs/>
                 <w:color w:val="000000"/>
-                <w:sz w:val="20"/>
                 <w:szCs w:val="20"/>
               </w:rPr>
               <w:t>Responsibility </w:t>
@@ -3284,7 +4414,6 @@
             <w:pPr>
               <w:textAlignment w:val="baseline"/>
               <w:rPr>
-                <w:rFonts w:ascii="Times New Roman" w:hAnsi="Times New Roman"/>
                 <w:b/>
                 <w:bCs/>
                 <w:color w:val="000000"/>
@@ -3294,7 +4423,6 @@
             <w:r>
               <w:rPr>
                 <w:color w:val="000000"/>
-                <w:sz w:val="20"/>
                 <w:szCs w:val="20"/>
               </w:rPr>
               <w:t>1</w:t>
@@ -3304,7 +4432,6 @@
                 <w:b/>
                 <w:bCs/>
                 <w:color w:val="000000"/>
-                <w:sz w:val="20"/>
                 <w:szCs w:val="20"/>
               </w:rPr>
               <w:t> </w:t>
@@ -3328,7 +4455,6 @@
             <w:pPr>
               <w:textAlignment w:val="baseline"/>
               <w:rPr>
-                <w:rFonts w:ascii="Times New Roman" w:hAnsi="Times New Roman"/>
                 <w:color w:val="000000"/>
                 <w:szCs w:val="24"/>
               </w:rPr>
@@ -3336,7 +4462,6 @@
             <w:r>
               <w:rPr>
                 <w:color w:val="000000"/>
-                <w:sz w:val="20"/>
                 <w:szCs w:val="20"/>
               </w:rPr>
               <w:t>Discussion </w:t>
@@ -3359,18 +4484,17 @@
             <w:pPr>
               <w:textAlignment w:val="baseline"/>
               <w:rPr>
-                <w:rFonts w:ascii="Times New Roman" w:hAnsi="Times New Roman"/>
+                <w:rFonts w:ascii="Calibri" w:hAnsi="Calibri" w:cs="Calibri"/>
                 <w:color w:val="000000"/>
                 <w:szCs w:val="24"/>
               </w:rPr>
             </w:pPr>
             <w:r>
               <w:rPr>
-                <w:color w:val="0F253F"/>
-                <w:sz w:val="20"/>
-                <w:szCs w:val="20"/>
-              </w:rPr>
-              <w:t>JITS &amp; SCB </w:t>
+                <w:color w:val="000000"/>
+                <w:szCs w:val="24"/>
+              </w:rPr>
+              <w:t>Siti and customer</w:t>
             </w:r>
           </w:p>
         </w:tc>
@@ -3396,7 +4520,6 @@
             <w:pPr>
               <w:textAlignment w:val="baseline"/>
               <w:rPr>
-                <w:rFonts w:ascii="Times New Roman" w:hAnsi="Times New Roman"/>
                 <w:b/>
                 <w:bCs/>
                 <w:color w:val="000000"/>
@@ -3406,7 +4529,6 @@
             <w:r>
               <w:rPr>
                 <w:color w:val="000000"/>
-                <w:sz w:val="20"/>
                 <w:szCs w:val="20"/>
               </w:rPr>
               <w:t>2</w:t>
@@ -3416,7 +4538,6 @@
                 <w:b/>
                 <w:bCs/>
                 <w:color w:val="000000"/>
-                <w:sz w:val="20"/>
                 <w:szCs w:val="20"/>
               </w:rPr>
               <w:t> </w:t>
@@ -3440,7 +4561,6 @@
             <w:pPr>
               <w:textAlignment w:val="baseline"/>
               <w:rPr>
-                <w:rFonts w:ascii="Times New Roman" w:hAnsi="Times New Roman"/>
                 <w:color w:val="000000"/>
                 <w:szCs w:val="24"/>
               </w:rPr>
@@ -3448,7 +4568,6 @@
             <w:r>
               <w:rPr>
                 <w:color w:val="000000"/>
-                <w:sz w:val="20"/>
                 <w:szCs w:val="20"/>
               </w:rPr>
               <w:t>Solutions </w:t>
@@ -3471,7 +4590,6 @@
             <w:pPr>
               <w:textAlignment w:val="baseline"/>
               <w:rPr>
-                <w:rFonts w:ascii="Times New Roman" w:hAnsi="Times New Roman"/>
                 <w:color w:val="000000"/>
                 <w:szCs w:val="24"/>
               </w:rPr>
@@ -3479,10 +4597,9 @@
             <w:r>
               <w:rPr>
                 <w:color w:val="000000"/>
-                <w:sz w:val="20"/>
-                <w:szCs w:val="20"/>
-              </w:rPr>
-              <w:t>JITS </w:t>
+                <w:szCs w:val="24"/>
+              </w:rPr>
+              <w:t>Siti</w:t>
             </w:r>
           </w:p>
         </w:tc>
@@ -3508,7 +4625,6 @@
             <w:pPr>
               <w:textAlignment w:val="baseline"/>
               <w:rPr>
-                <w:rFonts w:ascii="Times New Roman" w:hAnsi="Times New Roman"/>
                 <w:b/>
                 <w:bCs/>
                 <w:color w:val="000000"/>
@@ -3518,7 +4634,6 @@
             <w:r>
               <w:rPr>
                 <w:color w:val="000000"/>
-                <w:sz w:val="20"/>
                 <w:szCs w:val="20"/>
               </w:rPr>
               <w:t>3</w:t>
@@ -3528,7 +4643,6 @@
                 <w:b/>
                 <w:bCs/>
                 <w:color w:val="000000"/>
-                <w:sz w:val="20"/>
                 <w:szCs w:val="20"/>
               </w:rPr>
               <w:t> </w:t>
@@ -3552,7 +4666,6 @@
             <w:pPr>
               <w:textAlignment w:val="baseline"/>
               <w:rPr>
-                <w:rFonts w:ascii="Times New Roman" w:hAnsi="Times New Roman"/>
                 <w:color w:val="000000"/>
                 <w:szCs w:val="24"/>
               </w:rPr>
@@ -3560,7 +4673,6 @@
             <w:r>
               <w:rPr>
                 <w:color w:val="000000"/>
-                <w:sz w:val="20"/>
                 <w:szCs w:val="20"/>
               </w:rPr>
               <w:t>Sign off </w:t>
@@ -3583,7 +4695,7 @@
             <w:pPr>
               <w:textAlignment w:val="baseline"/>
               <w:rPr>
-                <w:rFonts w:ascii="Times New Roman" w:hAnsi="Times New Roman"/>
+                <w:rFonts w:ascii="Calibri" w:hAnsi="Calibri" w:cs="Calibri"/>
                 <w:color w:val="000000"/>
                 <w:szCs w:val="24"/>
               </w:rPr>
@@ -3591,10 +4703,9 @@
             <w:r>
               <w:rPr>
                 <w:color w:val="000000"/>
-                <w:sz w:val="20"/>
-                <w:szCs w:val="20"/>
-              </w:rPr>
-              <w:t>JITS &amp; SCB </w:t>
+                <w:szCs w:val="24"/>
+              </w:rPr>
+              <w:t>Siti and customer</w:t>
             </w:r>
           </w:p>
         </w:tc>
@@ -3629,6 +4740,7 @@
           <w:rStyle w:val="eop"/>
         </w:rPr>
       </w:pPr>
+      <w:bookmarkStart w:id="7" w:name="_Toc161139123"/>
       <w:r>
         <w:rPr>
           <w:rStyle w:val="normaltextrun"/>
@@ -3636,11 +4748,457 @@
         <w:lastRenderedPageBreak/>
         <w:t>BUSINESS REQUIREMENTS AND GAP ANALYSIS</w:t>
       </w:r>
+      <w:bookmarkEnd w:id="7"/>
       <w:r>
         <w:rPr>
           <w:rStyle w:val="eop"/>
         </w:rPr>
         <w:t> </w:t>
+      </w:r>
+    </w:p>
+    <w:p/>
+    <w:p>
+      <w:pPr>
+        <w:pStyle w:val="Heading2"/>
+        <w:numPr>
+          <w:ilvl w:val="0"/>
+          <w:numId w:val="9"/>
+        </w:numPr>
+      </w:pPr>
+      <w:bookmarkStart w:id="8" w:name="_Toc161139124"/>
+      <w:r>
+        <w:t>DESCRIPTION</w:t>
+      </w:r>
+      <w:bookmarkEnd w:id="8"/>
+    </w:p>
+    <w:p>
+      <w:pPr>
+        <w:rPr>
+          <w:rFonts w:cs="Segoe UI"/>
+          <w:color w:val="0D0D0D"/>
+          <w:shd w:val="clear" w:color="auto" w:fill="FFFFFF"/>
+        </w:rPr>
+      </w:pPr>
+      <w:r>
+        <w:rPr>
+          <w:rFonts w:cs="Segoe UI"/>
+          <w:color w:val="0D0D0D"/>
+          <w:shd w:val="clear" w:color="auto" w:fill="FFFFFF"/>
+        </w:rPr>
+        <w:t>Car</w:t>
+      </w:r>
+      <w:r>
+        <w:rPr>
+          <w:rFonts w:cs="Segoe UI"/>
+          <w:color w:val="0D0D0D"/>
+          <w:shd w:val="clear" w:color="auto" w:fill="FFFFFF"/>
+        </w:rPr>
+        <w:t xml:space="preserve"> </w:t>
+      </w:r>
+      <w:r>
+        <w:rPr>
+          <w:rFonts w:cs="Segoe UI"/>
+          <w:color w:val="0D0D0D"/>
+          <w:shd w:val="clear" w:color="auto" w:fill="FFFFFF"/>
+        </w:rPr>
+        <w:t>Manager is a software application designed to manage vehicles, aimed at helping users easily track information and maintenance of their vehicles. This application provides a user-friendly interface and convenient features such as vehicle information management, maintenance scheduling, note-taking, and statistics.</w:t>
+      </w:r>
+    </w:p>
+    <w:p>
+      <w:pPr>
+        <w:pStyle w:val="Heading2"/>
+        <w:rPr>
+          <w:rFonts w:cs="Calibri"/>
+        </w:rPr>
+      </w:pPr>
+      <w:bookmarkStart w:id="9" w:name="_Toc161139125"/>
+      <w:r>
+        <w:t>FEAT</w:t>
+      </w:r>
+      <w:r>
+        <w:rPr>
+          <w:rFonts w:cs="Calibri"/>
+        </w:rPr>
+        <w:t>URES</w:t>
+      </w:r>
+      <w:bookmarkEnd w:id="9"/>
+    </w:p>
+    <w:p/>
+    <w:p>
+      <w:pPr>
+        <w:pStyle w:val="Heading3"/>
+      </w:pPr>
+      <w:bookmarkStart w:id="10" w:name="_Toc161139126"/>
+      <w:r>
+        <w:t>Login and User Management</w:t>
+      </w:r>
+      <w:bookmarkEnd w:id="10"/>
+    </w:p>
+    <w:p/>
+    <w:p>
+      <w:pPr>
+        <w:pStyle w:val="ListParagraph"/>
+        <w:numPr>
+          <w:ilvl w:val="0"/>
+          <w:numId w:val="15"/>
+        </w:numPr>
+      </w:pPr>
+      <w:r>
+        <w:t>Create a new account or log in using existing credentials.</w:t>
+      </w:r>
+    </w:p>
+    <w:p>
+      <w:pPr>
+        <w:pStyle w:val="ListParagraph"/>
+        <w:numPr>
+          <w:ilvl w:val="0"/>
+          <w:numId w:val="15"/>
+        </w:numPr>
+      </w:pPr>
+      <w:r>
+        <w:t>Manage user accounts, including adding, editing, and deleting users.</w:t>
+      </w:r>
+    </w:p>
+    <w:p>
+      <w:pPr>
+        <w:pStyle w:val="ListParagraph"/>
+        <w:numPr>
+          <w:ilvl w:val="0"/>
+          <w:numId w:val="15"/>
+        </w:numPr>
+      </w:pPr>
+      <w:r>
+        <w:t>Assign different access levels and permissions to users for security and privacy.</w:t>
+      </w:r>
+    </w:p>
+    <w:p>
+      <w:pPr>
+        <w:pStyle w:val="Heading3"/>
+      </w:pPr>
+      <w:bookmarkStart w:id="11" w:name="_Toc161139127"/>
+      <w:r>
+        <w:t>Vehicle Information Management</w:t>
+      </w:r>
+      <w:bookmarkEnd w:id="11"/>
+    </w:p>
+    <w:p>
+      <w:pPr>
+        <w:pStyle w:val="ListParagraph"/>
+        <w:numPr>
+          <w:ilvl w:val="0"/>
+          <w:numId w:val="11"/>
+        </w:numPr>
+        <w:rPr>
+          <w:rFonts w:cs="Segoe UI"/>
+          <w:color w:val="0D0D0D"/>
+          <w:shd w:val="clear" w:color="auto" w:fill="FFFFFF"/>
+        </w:rPr>
+      </w:pPr>
+      <w:r>
+        <w:rPr>
+          <w:rFonts w:cs="Segoe UI"/>
+          <w:color w:val="0D0D0D"/>
+          <w:shd w:val="clear" w:color="auto" w:fill="FFFFFF"/>
+        </w:rPr>
+        <w:t>Add, edit, and delete vehicle information such as make, model, year, license plate, and VIN.</w:t>
+      </w:r>
+    </w:p>
+    <w:p>
+      <w:pPr>
+        <w:pStyle w:val="ListParagraph"/>
+        <w:numPr>
+          <w:ilvl w:val="0"/>
+          <w:numId w:val="11"/>
+        </w:numPr>
+      </w:pPr>
+      <w:r>
+        <w:t>Store information about insurance, repair history, and other relevant vehicle details.</w:t>
+      </w:r>
+    </w:p>
+    <w:p>
+      <w:pPr>
+        <w:pStyle w:val="Heading3"/>
+      </w:pPr>
+      <w:bookmarkStart w:id="12" w:name="_Toc161139128"/>
+      <w:r>
+        <w:t>Manage Maintenance Schedule</w:t>
+      </w:r>
+      <w:bookmarkEnd w:id="12"/>
+    </w:p>
+    <w:p>
+      <w:pPr>
+        <w:pStyle w:val="ListParagraph"/>
+        <w:numPr>
+          <w:ilvl w:val="0"/>
+          <w:numId w:val="12"/>
+        </w:numPr>
+      </w:pPr>
+      <w:r>
+        <w:t>Select the vehicle needing maintenance scheduling.</w:t>
+      </w:r>
+    </w:p>
+    <w:p>
+      <w:pPr>
+        <w:pStyle w:val="ListParagraph"/>
+        <w:numPr>
+          <w:ilvl w:val="0"/>
+          <w:numId w:val="12"/>
+        </w:numPr>
+      </w:pPr>
+      <w:r>
+        <w:t>Click on the "Add Maintenance Schedule" button and enter the schedule information.</w:t>
+      </w:r>
+    </w:p>
+    <w:p>
+      <w:pPr>
+        <w:pStyle w:val="ListParagraph"/>
+        <w:numPr>
+          <w:ilvl w:val="0"/>
+          <w:numId w:val="12"/>
+        </w:numPr>
+      </w:pPr>
+      <w:r>
+        <w:t>Save and the application will automatically remind when maintenance is due.</w:t>
+      </w:r>
+    </w:p>
+    <w:p>
+      <w:pPr>
+        <w:pStyle w:val="Heading3"/>
+      </w:pPr>
+      <w:bookmarkStart w:id="13" w:name="_Toc161139129"/>
+      <w:r>
+        <w:t>Expense Tracking</w:t>
+      </w:r>
+      <w:bookmarkEnd w:id="13"/>
+    </w:p>
+    <w:p>
+      <w:pPr>
+        <w:pStyle w:val="ListParagraph"/>
+        <w:numPr>
+          <w:ilvl w:val="0"/>
+          <w:numId w:val="13"/>
+        </w:numPr>
+      </w:pPr>
+      <w:r>
+        <w:t>Record and track expenses related to vehicles such as fuel, maintenance, taxes, and other costs</w:t>
+      </w:r>
+    </w:p>
+    <w:p>
+      <w:pPr>
+        <w:pStyle w:val="ListParagraph"/>
+        <w:numPr>
+          <w:ilvl w:val="0"/>
+          <w:numId w:val="13"/>
+        </w:numPr>
+      </w:pPr>
+      <w:r>
+        <w:t>Sum</w:t>
+      </w:r>
+      <w:r>
+        <w:rPr>
+          <w:rFonts w:cs="Calibri"/>
+        </w:rPr>
+        <w:t xml:space="preserve">marize the expense </w:t>
+      </w:r>
+    </w:p>
+    <w:p>
+      <w:pPr>
+        <w:pStyle w:val="Heading3"/>
+      </w:pPr>
+      <w:bookmarkStart w:id="14" w:name="_Toc161139130"/>
+      <w:r>
+        <w:t>Rental and Sales Management</w:t>
+      </w:r>
+      <w:bookmarkEnd w:id="14"/>
+    </w:p>
+    <w:p>
+      <w:pPr>
+        <w:pStyle w:val="ListParagraph"/>
+        <w:numPr>
+          <w:ilvl w:val="0"/>
+          <w:numId w:val="14"/>
+        </w:numPr>
+      </w:pPr>
+      <w:r>
+        <w:t>Navigate to the "Rental" or "Sales" section to manage rental agreements and sales listings respectively.</w:t>
+      </w:r>
+    </w:p>
+    <w:p>
+      <w:pPr>
+        <w:pStyle w:val="ListParagraph"/>
+        <w:numPr>
+          <w:ilvl w:val="0"/>
+          <w:numId w:val="14"/>
+        </w:numPr>
+      </w:pPr>
+      <w:r>
+        <w:t>Add new rental agreements or sales listings, and update existing ones as needed.</w:t>
+      </w:r>
+    </w:p>
+    <w:p/>
+    <w:p>
+      <w:pPr>
+        <w:pStyle w:val="Heading2"/>
+      </w:pPr>
+      <w:bookmarkStart w:id="15" w:name="_Toc161139131"/>
+      <w:r>
+        <w:t xml:space="preserve">BUSINESS </w:t>
+      </w:r>
+      <w:r>
+        <w:t>FL</w:t>
+      </w:r>
+      <w:r>
+        <w:rPr>
+          <w:rFonts w:cs="Calibri"/>
+        </w:rPr>
+        <w:t>OW</w:t>
+      </w:r>
+      <w:bookmarkEnd w:id="15"/>
+    </w:p>
+    <w:p/>
+    <w:p>
+      <w:pPr>
+        <w:pStyle w:val="ListParagraph"/>
+        <w:numPr>
+          <w:ilvl w:val="0"/>
+          <w:numId w:val="16"/>
+        </w:numPr>
+      </w:pPr>
+      <w:r>
+        <w:t>Step 1: Add a New Vehicle</w:t>
+      </w:r>
+    </w:p>
+    <w:p/>
+    <w:p>
+      <w:r>
+        <w:t>Begin by adding a new vehicle to the system.</w:t>
+      </w:r>
+    </w:p>
+    <w:p>
+      <w:r>
+        <w:t>Input basic details such as the make, model, year, license plate number, and VIN.</w:t>
+      </w:r>
+    </w:p>
+    <w:p>
+      <w:r>
+        <w:t>Ensure that each vehicle is uniquely identified within the system.</w:t>
+      </w:r>
+    </w:p>
+    <w:p/>
+    <w:p>
+      <w:pPr>
+        <w:pStyle w:val="ListParagraph"/>
+        <w:numPr>
+          <w:ilvl w:val="0"/>
+          <w:numId w:val="16"/>
+        </w:numPr>
+      </w:pPr>
+      <w:r>
+        <w:t>Step 2: Add Vehicle Information</w:t>
+      </w:r>
+    </w:p>
+    <w:p/>
+    <w:p>
+      <w:r>
+        <w:t>After adding a new vehicle, proceed to input additional information about the vehicle.</w:t>
+      </w:r>
+    </w:p>
+    <w:p>
+      <w:r>
+        <w:t>Include details such as insurance information, repair history, and any other relevant data.</w:t>
+      </w:r>
+    </w:p>
+    <w:p>
+      <w:r>
+        <w:t>This step helps in comprehensively documenting the vehicle's profile for future reference.</w:t>
+      </w:r>
+    </w:p>
+    <w:p/>
+    <w:p>
+      <w:pPr>
+        <w:pStyle w:val="ListParagraph"/>
+        <w:numPr>
+          <w:ilvl w:val="0"/>
+          <w:numId w:val="16"/>
+        </w:numPr>
+      </w:pPr>
+      <w:r>
+        <w:t>Step 3: Track Expenses</w:t>
+      </w:r>
+    </w:p>
+    <w:p/>
+    <w:p>
+      <w:r>
+        <w:t>Track expenses related to the vehicle, including fuel costs, maintenance expenses, repairs, and other expenditures.</w:t>
+      </w:r>
+    </w:p>
+    <w:p>
+      <w:r>
+        <w:lastRenderedPageBreak/>
+        <w:t>Categorize expenses for better organization and analysis, providing insights into the overall cost of vehicle ownership.</w:t>
+      </w:r>
+    </w:p>
+    <w:p>
+      <w:r>
+        <w:t>This step helps in budgeting and financial planning for maintaining the vehicle fleet.</w:t>
+      </w:r>
+    </w:p>
+    <w:p/>
+    <w:p>
+      <w:pPr>
+        <w:pStyle w:val="ListParagraph"/>
+        <w:numPr>
+          <w:ilvl w:val="0"/>
+          <w:numId w:val="16"/>
+        </w:numPr>
+      </w:pPr>
+      <w:r>
+        <w:t>Step 4: Schedule Maintenance</w:t>
+      </w:r>
+    </w:p>
+    <w:p/>
+    <w:p>
+      <w:r>
+        <w:t>Once the vehicle information is added and expenses are tracked, schedule maintenance tasks for the vehicle.</w:t>
+      </w:r>
+    </w:p>
+    <w:p>
+      <w:r>
+        <w:t>Specify the maintenance dates and tasks to be performed, such as oil changes, tire rotations, or inspections.</w:t>
+      </w:r>
+    </w:p>
+    <w:p>
+      <w:r>
+        <w:t>Set reminders to ensure timely completion of scheduled maintenance, contributing to the vehicle's upkeep and performance.</w:t>
+      </w:r>
+    </w:p>
+    <w:p/>
+    <w:p>
+      <w:pPr>
+        <w:pStyle w:val="ListParagraph"/>
+        <w:numPr>
+          <w:ilvl w:val="0"/>
+          <w:numId w:val="16"/>
+        </w:numPr>
+      </w:pPr>
+      <w:r>
+        <w:t>Step 5: Search and Retrieve Vehicle Information</w:t>
+      </w:r>
+    </w:p>
+    <w:p/>
+    <w:p>
+      <w:r>
+        <w:t>Utilize the search functionality to easily locate specific vehicles within the system.</w:t>
+      </w:r>
+    </w:p>
+    <w:p>
+      <w:r>
+        <w:t>Retrieve information about a particular vehicle, such as its maintenance history, expenses incurred, or upcoming scheduled maintenance.</w:t>
+      </w:r>
+    </w:p>
+    <w:p>
+      <w:r>
+        <w:t>This step facilitates efficient management and decision-making by providing quick access to relevant vehicle data.</w:t>
       </w:r>
     </w:p>
     <w:p/>
@@ -3771,6 +5329,319 @@
     </w:lvl>
   </w:abstractNum>
   <w:abstractNum w:abstractNumId="1" w15:restartNumberingAfterBreak="0">
+    <w:nsid w:val="27343490"/>
+    <w:multiLevelType w:val="hybridMultilevel"/>
+    <w:tmpl w:val="65A01896"/>
+    <w:lvl w:ilvl="0" w:tplc="04090001">
+      <w:start w:val="1"/>
+      <w:numFmt w:val="bullet"/>
+      <w:lvlText w:val=""/>
+      <w:lvlJc w:val="left"/>
+      <w:pPr>
+        <w:ind w:left="720" w:hanging="360"/>
+      </w:pPr>
+      <w:rPr>
+        <w:rFonts w:ascii="Symbol" w:hAnsi="Symbol" w:hint="default"/>
+      </w:rPr>
+    </w:lvl>
+    <w:lvl w:ilvl="1" w:tplc="04090003" w:tentative="1">
+      <w:start w:val="1"/>
+      <w:numFmt w:val="bullet"/>
+      <w:lvlText w:val="o"/>
+      <w:lvlJc w:val="left"/>
+      <w:pPr>
+        <w:ind w:left="1440" w:hanging="360"/>
+      </w:pPr>
+      <w:rPr>
+        <w:rFonts w:ascii="Courier New" w:hAnsi="Courier New" w:cs="Courier New" w:hint="default"/>
+      </w:rPr>
+    </w:lvl>
+    <w:lvl w:ilvl="2" w:tplc="04090005" w:tentative="1">
+      <w:start w:val="1"/>
+      <w:numFmt w:val="bullet"/>
+      <w:lvlText w:val=""/>
+      <w:lvlJc w:val="left"/>
+      <w:pPr>
+        <w:ind w:left="2160" w:hanging="360"/>
+      </w:pPr>
+      <w:rPr>
+        <w:rFonts w:ascii="Wingdings" w:hAnsi="Wingdings" w:hint="default"/>
+      </w:rPr>
+    </w:lvl>
+    <w:lvl w:ilvl="3" w:tplc="04090001" w:tentative="1">
+      <w:start w:val="1"/>
+      <w:numFmt w:val="bullet"/>
+      <w:lvlText w:val=""/>
+      <w:lvlJc w:val="left"/>
+      <w:pPr>
+        <w:ind w:left="2880" w:hanging="360"/>
+      </w:pPr>
+      <w:rPr>
+        <w:rFonts w:ascii="Symbol" w:hAnsi="Symbol" w:hint="default"/>
+      </w:rPr>
+    </w:lvl>
+    <w:lvl w:ilvl="4" w:tplc="04090003" w:tentative="1">
+      <w:start w:val="1"/>
+      <w:numFmt w:val="bullet"/>
+      <w:lvlText w:val="o"/>
+      <w:lvlJc w:val="left"/>
+      <w:pPr>
+        <w:ind w:left="3600" w:hanging="360"/>
+      </w:pPr>
+      <w:rPr>
+        <w:rFonts w:ascii="Courier New" w:hAnsi="Courier New" w:cs="Courier New" w:hint="default"/>
+      </w:rPr>
+    </w:lvl>
+    <w:lvl w:ilvl="5" w:tplc="04090005" w:tentative="1">
+      <w:start w:val="1"/>
+      <w:numFmt w:val="bullet"/>
+      <w:lvlText w:val=""/>
+      <w:lvlJc w:val="left"/>
+      <w:pPr>
+        <w:ind w:left="4320" w:hanging="360"/>
+      </w:pPr>
+      <w:rPr>
+        <w:rFonts w:ascii="Wingdings" w:hAnsi="Wingdings" w:hint="default"/>
+      </w:rPr>
+    </w:lvl>
+    <w:lvl w:ilvl="6" w:tplc="04090001" w:tentative="1">
+      <w:start w:val="1"/>
+      <w:numFmt w:val="bullet"/>
+      <w:lvlText w:val=""/>
+      <w:lvlJc w:val="left"/>
+      <w:pPr>
+        <w:ind w:left="5040" w:hanging="360"/>
+      </w:pPr>
+      <w:rPr>
+        <w:rFonts w:ascii="Symbol" w:hAnsi="Symbol" w:hint="default"/>
+      </w:rPr>
+    </w:lvl>
+    <w:lvl w:ilvl="7" w:tplc="04090003" w:tentative="1">
+      <w:start w:val="1"/>
+      <w:numFmt w:val="bullet"/>
+      <w:lvlText w:val="o"/>
+      <w:lvlJc w:val="left"/>
+      <w:pPr>
+        <w:ind w:left="5760" w:hanging="360"/>
+      </w:pPr>
+      <w:rPr>
+        <w:rFonts w:ascii="Courier New" w:hAnsi="Courier New" w:cs="Courier New" w:hint="default"/>
+      </w:rPr>
+    </w:lvl>
+    <w:lvl w:ilvl="8" w:tplc="04090005" w:tentative="1">
+      <w:start w:val="1"/>
+      <w:numFmt w:val="bullet"/>
+      <w:lvlText w:val=""/>
+      <w:lvlJc w:val="left"/>
+      <w:pPr>
+        <w:ind w:left="6480" w:hanging="360"/>
+      </w:pPr>
+      <w:rPr>
+        <w:rFonts w:ascii="Wingdings" w:hAnsi="Wingdings" w:hint="default"/>
+      </w:rPr>
+    </w:lvl>
+  </w:abstractNum>
+  <w:abstractNum w:abstractNumId="2" w15:restartNumberingAfterBreak="0">
+    <w:nsid w:val="28AB72FD"/>
+    <w:multiLevelType w:val="hybridMultilevel"/>
+    <w:tmpl w:val="3362A8AA"/>
+    <w:lvl w:ilvl="0" w:tplc="04090001">
+      <w:start w:val="1"/>
+      <w:numFmt w:val="bullet"/>
+      <w:lvlText w:val=""/>
+      <w:lvlJc w:val="left"/>
+      <w:pPr>
+        <w:ind w:left="720" w:hanging="360"/>
+      </w:pPr>
+      <w:rPr>
+        <w:rFonts w:ascii="Symbol" w:hAnsi="Symbol" w:hint="default"/>
+      </w:rPr>
+    </w:lvl>
+    <w:lvl w:ilvl="1" w:tplc="04090003" w:tentative="1">
+      <w:start w:val="1"/>
+      <w:numFmt w:val="bullet"/>
+      <w:lvlText w:val="o"/>
+      <w:lvlJc w:val="left"/>
+      <w:pPr>
+        <w:ind w:left="1440" w:hanging="360"/>
+      </w:pPr>
+      <w:rPr>
+        <w:rFonts w:ascii="Courier New" w:hAnsi="Courier New" w:cs="Courier New" w:hint="default"/>
+      </w:rPr>
+    </w:lvl>
+    <w:lvl w:ilvl="2" w:tplc="04090005" w:tentative="1">
+      <w:start w:val="1"/>
+      <w:numFmt w:val="bullet"/>
+      <w:lvlText w:val=""/>
+      <w:lvlJc w:val="left"/>
+      <w:pPr>
+        <w:ind w:left="2160" w:hanging="360"/>
+      </w:pPr>
+      <w:rPr>
+        <w:rFonts w:ascii="Wingdings" w:hAnsi="Wingdings" w:hint="default"/>
+      </w:rPr>
+    </w:lvl>
+    <w:lvl w:ilvl="3" w:tplc="04090001" w:tentative="1">
+      <w:start w:val="1"/>
+      <w:numFmt w:val="bullet"/>
+      <w:lvlText w:val=""/>
+      <w:lvlJc w:val="left"/>
+      <w:pPr>
+        <w:ind w:left="2880" w:hanging="360"/>
+      </w:pPr>
+      <w:rPr>
+        <w:rFonts w:ascii="Symbol" w:hAnsi="Symbol" w:hint="default"/>
+      </w:rPr>
+    </w:lvl>
+    <w:lvl w:ilvl="4" w:tplc="04090003" w:tentative="1">
+      <w:start w:val="1"/>
+      <w:numFmt w:val="bullet"/>
+      <w:lvlText w:val="o"/>
+      <w:lvlJc w:val="left"/>
+      <w:pPr>
+        <w:ind w:left="3600" w:hanging="360"/>
+      </w:pPr>
+      <w:rPr>
+        <w:rFonts w:ascii="Courier New" w:hAnsi="Courier New" w:cs="Courier New" w:hint="default"/>
+      </w:rPr>
+    </w:lvl>
+    <w:lvl w:ilvl="5" w:tplc="04090005" w:tentative="1">
+      <w:start w:val="1"/>
+      <w:numFmt w:val="bullet"/>
+      <w:lvlText w:val=""/>
+      <w:lvlJc w:val="left"/>
+      <w:pPr>
+        <w:ind w:left="4320" w:hanging="360"/>
+      </w:pPr>
+      <w:rPr>
+        <w:rFonts w:ascii="Wingdings" w:hAnsi="Wingdings" w:hint="default"/>
+      </w:rPr>
+    </w:lvl>
+    <w:lvl w:ilvl="6" w:tplc="04090001" w:tentative="1">
+      <w:start w:val="1"/>
+      <w:numFmt w:val="bullet"/>
+      <w:lvlText w:val=""/>
+      <w:lvlJc w:val="left"/>
+      <w:pPr>
+        <w:ind w:left="5040" w:hanging="360"/>
+      </w:pPr>
+      <w:rPr>
+        <w:rFonts w:ascii="Symbol" w:hAnsi="Symbol" w:hint="default"/>
+      </w:rPr>
+    </w:lvl>
+    <w:lvl w:ilvl="7" w:tplc="04090003" w:tentative="1">
+      <w:start w:val="1"/>
+      <w:numFmt w:val="bullet"/>
+      <w:lvlText w:val="o"/>
+      <w:lvlJc w:val="left"/>
+      <w:pPr>
+        <w:ind w:left="5760" w:hanging="360"/>
+      </w:pPr>
+      <w:rPr>
+        <w:rFonts w:ascii="Courier New" w:hAnsi="Courier New" w:cs="Courier New" w:hint="default"/>
+      </w:rPr>
+    </w:lvl>
+    <w:lvl w:ilvl="8" w:tplc="04090005" w:tentative="1">
+      <w:start w:val="1"/>
+      <w:numFmt w:val="bullet"/>
+      <w:lvlText w:val=""/>
+      <w:lvlJc w:val="left"/>
+      <w:pPr>
+        <w:ind w:left="6480" w:hanging="360"/>
+      </w:pPr>
+      <w:rPr>
+        <w:rFonts w:ascii="Wingdings" w:hAnsi="Wingdings" w:hint="default"/>
+      </w:rPr>
+    </w:lvl>
+  </w:abstractNum>
+  <w:abstractNum w:abstractNumId="3" w15:restartNumberingAfterBreak="0">
+    <w:nsid w:val="36CC695F"/>
+    <w:multiLevelType w:val="hybridMultilevel"/>
+    <w:tmpl w:val="55D076D4"/>
+    <w:lvl w:ilvl="0" w:tplc="BA1089CA">
+      <w:start w:val="1"/>
+      <w:numFmt w:val="lowerLetter"/>
+      <w:pStyle w:val="Heading3"/>
+      <w:lvlText w:val="%1)"/>
+      <w:lvlJc w:val="left"/>
+      <w:pPr>
+        <w:ind w:left="720" w:hanging="360"/>
+      </w:pPr>
+    </w:lvl>
+    <w:lvl w:ilvl="1" w:tplc="04090019" w:tentative="1">
+      <w:start w:val="1"/>
+      <w:numFmt w:val="lowerLetter"/>
+      <w:lvlText w:val="%2."/>
+      <w:lvlJc w:val="left"/>
+      <w:pPr>
+        <w:ind w:left="1440" w:hanging="360"/>
+      </w:pPr>
+    </w:lvl>
+    <w:lvl w:ilvl="2" w:tplc="0409001B" w:tentative="1">
+      <w:start w:val="1"/>
+      <w:numFmt w:val="lowerRoman"/>
+      <w:lvlText w:val="%3."/>
+      <w:lvlJc w:val="right"/>
+      <w:pPr>
+        <w:ind w:left="2160" w:hanging="180"/>
+      </w:pPr>
+    </w:lvl>
+    <w:lvl w:ilvl="3" w:tplc="0409000F" w:tentative="1">
+      <w:start w:val="1"/>
+      <w:numFmt w:val="decimal"/>
+      <w:lvlText w:val="%4."/>
+      <w:lvlJc w:val="left"/>
+      <w:pPr>
+        <w:ind w:left="2880" w:hanging="360"/>
+      </w:pPr>
+    </w:lvl>
+    <w:lvl w:ilvl="4" w:tplc="04090019" w:tentative="1">
+      <w:start w:val="1"/>
+      <w:numFmt w:val="lowerLetter"/>
+      <w:lvlText w:val="%5."/>
+      <w:lvlJc w:val="left"/>
+      <w:pPr>
+        <w:ind w:left="3600" w:hanging="360"/>
+      </w:pPr>
+    </w:lvl>
+    <w:lvl w:ilvl="5" w:tplc="0409001B" w:tentative="1">
+      <w:start w:val="1"/>
+      <w:numFmt w:val="lowerRoman"/>
+      <w:lvlText w:val="%6."/>
+      <w:lvlJc w:val="right"/>
+      <w:pPr>
+        <w:ind w:left="4320" w:hanging="180"/>
+      </w:pPr>
+    </w:lvl>
+    <w:lvl w:ilvl="6" w:tplc="0409000F" w:tentative="1">
+      <w:start w:val="1"/>
+      <w:numFmt w:val="decimal"/>
+      <w:lvlText w:val="%7."/>
+      <w:lvlJc w:val="left"/>
+      <w:pPr>
+        <w:ind w:left="5040" w:hanging="360"/>
+      </w:pPr>
+    </w:lvl>
+    <w:lvl w:ilvl="7" w:tplc="04090019" w:tentative="1">
+      <w:start w:val="1"/>
+      <w:numFmt w:val="lowerLetter"/>
+      <w:lvlText w:val="%8."/>
+      <w:lvlJc w:val="left"/>
+      <w:pPr>
+        <w:ind w:left="5760" w:hanging="360"/>
+      </w:pPr>
+    </w:lvl>
+    <w:lvl w:ilvl="8" w:tplc="0409001B" w:tentative="1">
+      <w:start w:val="1"/>
+      <w:numFmt w:val="lowerRoman"/>
+      <w:lvlText w:val="%9."/>
+      <w:lvlJc w:val="right"/>
+      <w:pPr>
+        <w:ind w:left="6480" w:hanging="180"/>
+      </w:pPr>
+    </w:lvl>
+  </w:abstractNum>
+  <w:abstractNum w:abstractNumId="4" w15:restartNumberingAfterBreak="0">
     <w:nsid w:val="39E25D3F"/>
     <w:multiLevelType w:val="multilevel"/>
     <w:tmpl w:val="05560D50"/>
@@ -3883,7 +5754,233 @@
       </w:pPr>
     </w:lvl>
   </w:abstractNum>
-  <w:abstractNum w:abstractNumId="2" w15:restartNumberingAfterBreak="0">
+  <w:abstractNum w:abstractNumId="5" w15:restartNumberingAfterBreak="0">
+    <w:nsid w:val="3B783669"/>
+    <w:multiLevelType w:val="hybridMultilevel"/>
+    <w:tmpl w:val="30127318"/>
+    <w:lvl w:ilvl="0" w:tplc="04090001">
+      <w:start w:val="1"/>
+      <w:numFmt w:val="bullet"/>
+      <w:lvlText w:val=""/>
+      <w:lvlJc w:val="left"/>
+      <w:pPr>
+        <w:ind w:left="720" w:hanging="360"/>
+      </w:pPr>
+      <w:rPr>
+        <w:rFonts w:ascii="Symbol" w:hAnsi="Symbol" w:hint="default"/>
+      </w:rPr>
+    </w:lvl>
+    <w:lvl w:ilvl="1" w:tplc="04090003" w:tentative="1">
+      <w:start w:val="1"/>
+      <w:numFmt w:val="bullet"/>
+      <w:lvlText w:val="o"/>
+      <w:lvlJc w:val="left"/>
+      <w:pPr>
+        <w:ind w:left="1440" w:hanging="360"/>
+      </w:pPr>
+      <w:rPr>
+        <w:rFonts w:ascii="Courier New" w:hAnsi="Courier New" w:cs="Courier New" w:hint="default"/>
+      </w:rPr>
+    </w:lvl>
+    <w:lvl w:ilvl="2" w:tplc="04090005" w:tentative="1">
+      <w:start w:val="1"/>
+      <w:numFmt w:val="bullet"/>
+      <w:lvlText w:val=""/>
+      <w:lvlJc w:val="left"/>
+      <w:pPr>
+        <w:ind w:left="2160" w:hanging="360"/>
+      </w:pPr>
+      <w:rPr>
+        <w:rFonts w:ascii="Wingdings" w:hAnsi="Wingdings" w:hint="default"/>
+      </w:rPr>
+    </w:lvl>
+    <w:lvl w:ilvl="3" w:tplc="04090001" w:tentative="1">
+      <w:start w:val="1"/>
+      <w:numFmt w:val="bullet"/>
+      <w:lvlText w:val=""/>
+      <w:lvlJc w:val="left"/>
+      <w:pPr>
+        <w:ind w:left="2880" w:hanging="360"/>
+      </w:pPr>
+      <w:rPr>
+        <w:rFonts w:ascii="Symbol" w:hAnsi="Symbol" w:hint="default"/>
+      </w:rPr>
+    </w:lvl>
+    <w:lvl w:ilvl="4" w:tplc="04090003" w:tentative="1">
+      <w:start w:val="1"/>
+      <w:numFmt w:val="bullet"/>
+      <w:lvlText w:val="o"/>
+      <w:lvlJc w:val="left"/>
+      <w:pPr>
+        <w:ind w:left="3600" w:hanging="360"/>
+      </w:pPr>
+      <w:rPr>
+        <w:rFonts w:ascii="Courier New" w:hAnsi="Courier New" w:cs="Courier New" w:hint="default"/>
+      </w:rPr>
+    </w:lvl>
+    <w:lvl w:ilvl="5" w:tplc="04090005" w:tentative="1">
+      <w:start w:val="1"/>
+      <w:numFmt w:val="bullet"/>
+      <w:lvlText w:val=""/>
+      <w:lvlJc w:val="left"/>
+      <w:pPr>
+        <w:ind w:left="4320" w:hanging="360"/>
+      </w:pPr>
+      <w:rPr>
+        <w:rFonts w:ascii="Wingdings" w:hAnsi="Wingdings" w:hint="default"/>
+      </w:rPr>
+    </w:lvl>
+    <w:lvl w:ilvl="6" w:tplc="04090001" w:tentative="1">
+      <w:start w:val="1"/>
+      <w:numFmt w:val="bullet"/>
+      <w:lvlText w:val=""/>
+      <w:lvlJc w:val="left"/>
+      <w:pPr>
+        <w:ind w:left="5040" w:hanging="360"/>
+      </w:pPr>
+      <w:rPr>
+        <w:rFonts w:ascii="Symbol" w:hAnsi="Symbol" w:hint="default"/>
+      </w:rPr>
+    </w:lvl>
+    <w:lvl w:ilvl="7" w:tplc="04090003" w:tentative="1">
+      <w:start w:val="1"/>
+      <w:numFmt w:val="bullet"/>
+      <w:lvlText w:val="o"/>
+      <w:lvlJc w:val="left"/>
+      <w:pPr>
+        <w:ind w:left="5760" w:hanging="360"/>
+      </w:pPr>
+      <w:rPr>
+        <w:rFonts w:ascii="Courier New" w:hAnsi="Courier New" w:cs="Courier New" w:hint="default"/>
+      </w:rPr>
+    </w:lvl>
+    <w:lvl w:ilvl="8" w:tplc="04090005" w:tentative="1">
+      <w:start w:val="1"/>
+      <w:numFmt w:val="bullet"/>
+      <w:lvlText w:val=""/>
+      <w:lvlJc w:val="left"/>
+      <w:pPr>
+        <w:ind w:left="6480" w:hanging="360"/>
+      </w:pPr>
+      <w:rPr>
+        <w:rFonts w:ascii="Wingdings" w:hAnsi="Wingdings" w:hint="default"/>
+      </w:rPr>
+    </w:lvl>
+  </w:abstractNum>
+  <w:abstractNum w:abstractNumId="6" w15:restartNumberingAfterBreak="0">
+    <w:nsid w:val="3CEC7CD5"/>
+    <w:multiLevelType w:val="hybridMultilevel"/>
+    <w:tmpl w:val="8DF8F2C2"/>
+    <w:lvl w:ilvl="0" w:tplc="04090001">
+      <w:start w:val="1"/>
+      <w:numFmt w:val="bullet"/>
+      <w:lvlText w:val=""/>
+      <w:lvlJc w:val="left"/>
+      <w:pPr>
+        <w:ind w:left="720" w:hanging="360"/>
+      </w:pPr>
+      <w:rPr>
+        <w:rFonts w:ascii="Symbol" w:hAnsi="Symbol" w:hint="default"/>
+      </w:rPr>
+    </w:lvl>
+    <w:lvl w:ilvl="1" w:tplc="04090003" w:tentative="1">
+      <w:start w:val="1"/>
+      <w:numFmt w:val="bullet"/>
+      <w:lvlText w:val="o"/>
+      <w:lvlJc w:val="left"/>
+      <w:pPr>
+        <w:ind w:left="1440" w:hanging="360"/>
+      </w:pPr>
+      <w:rPr>
+        <w:rFonts w:ascii="Courier New" w:hAnsi="Courier New" w:cs="Courier New" w:hint="default"/>
+      </w:rPr>
+    </w:lvl>
+    <w:lvl w:ilvl="2" w:tplc="04090005" w:tentative="1">
+      <w:start w:val="1"/>
+      <w:numFmt w:val="bullet"/>
+      <w:lvlText w:val=""/>
+      <w:lvlJc w:val="left"/>
+      <w:pPr>
+        <w:ind w:left="2160" w:hanging="360"/>
+      </w:pPr>
+      <w:rPr>
+        <w:rFonts w:ascii="Wingdings" w:hAnsi="Wingdings" w:hint="default"/>
+      </w:rPr>
+    </w:lvl>
+    <w:lvl w:ilvl="3" w:tplc="04090001" w:tentative="1">
+      <w:start w:val="1"/>
+      <w:numFmt w:val="bullet"/>
+      <w:lvlText w:val=""/>
+      <w:lvlJc w:val="left"/>
+      <w:pPr>
+        <w:ind w:left="2880" w:hanging="360"/>
+      </w:pPr>
+      <w:rPr>
+        <w:rFonts w:ascii="Symbol" w:hAnsi="Symbol" w:hint="default"/>
+      </w:rPr>
+    </w:lvl>
+    <w:lvl w:ilvl="4" w:tplc="04090003" w:tentative="1">
+      <w:start w:val="1"/>
+      <w:numFmt w:val="bullet"/>
+      <w:lvlText w:val="o"/>
+      <w:lvlJc w:val="left"/>
+      <w:pPr>
+        <w:ind w:left="3600" w:hanging="360"/>
+      </w:pPr>
+      <w:rPr>
+        <w:rFonts w:ascii="Courier New" w:hAnsi="Courier New" w:cs="Courier New" w:hint="default"/>
+      </w:rPr>
+    </w:lvl>
+    <w:lvl w:ilvl="5" w:tplc="04090005" w:tentative="1">
+      <w:start w:val="1"/>
+      <w:numFmt w:val="bullet"/>
+      <w:lvlText w:val=""/>
+      <w:lvlJc w:val="left"/>
+      <w:pPr>
+        <w:ind w:left="4320" w:hanging="360"/>
+      </w:pPr>
+      <w:rPr>
+        <w:rFonts w:ascii="Wingdings" w:hAnsi="Wingdings" w:hint="default"/>
+      </w:rPr>
+    </w:lvl>
+    <w:lvl w:ilvl="6" w:tplc="04090001" w:tentative="1">
+      <w:start w:val="1"/>
+      <w:numFmt w:val="bullet"/>
+      <w:lvlText w:val=""/>
+      <w:lvlJc w:val="left"/>
+      <w:pPr>
+        <w:ind w:left="5040" w:hanging="360"/>
+      </w:pPr>
+      <w:rPr>
+        <w:rFonts w:ascii="Symbol" w:hAnsi="Symbol" w:hint="default"/>
+      </w:rPr>
+    </w:lvl>
+    <w:lvl w:ilvl="7" w:tplc="04090003" w:tentative="1">
+      <w:start w:val="1"/>
+      <w:numFmt w:val="bullet"/>
+      <w:lvlText w:val="o"/>
+      <w:lvlJc w:val="left"/>
+      <w:pPr>
+        <w:ind w:left="5760" w:hanging="360"/>
+      </w:pPr>
+      <w:rPr>
+        <w:rFonts w:ascii="Courier New" w:hAnsi="Courier New" w:cs="Courier New" w:hint="default"/>
+      </w:rPr>
+    </w:lvl>
+    <w:lvl w:ilvl="8" w:tplc="04090005" w:tentative="1">
+      <w:start w:val="1"/>
+      <w:numFmt w:val="bullet"/>
+      <w:lvlText w:val=""/>
+      <w:lvlJc w:val="left"/>
+      <w:pPr>
+        <w:ind w:left="6480" w:hanging="360"/>
+      </w:pPr>
+      <w:rPr>
+        <w:rFonts w:ascii="Wingdings" w:hAnsi="Wingdings" w:hint="default"/>
+      </w:rPr>
+    </w:lvl>
+  </w:abstractNum>
+  <w:abstractNum w:abstractNumId="7" w15:restartNumberingAfterBreak="0">
     <w:nsid w:val="3DA34DB9"/>
     <w:multiLevelType w:val="hybridMultilevel"/>
     <w:tmpl w:val="0B8A1882"/>
@@ -3969,7 +6066,7 @@
       </w:pPr>
     </w:lvl>
   </w:abstractNum>
-  <w:abstractNum w:abstractNumId="3" w15:restartNumberingAfterBreak="0">
+  <w:abstractNum w:abstractNumId="8" w15:restartNumberingAfterBreak="0">
     <w:nsid w:val="47316681"/>
     <w:multiLevelType w:val="hybridMultilevel"/>
     <w:tmpl w:val="B50638C8"/>
@@ -4056,7 +6153,120 @@
       </w:pPr>
     </w:lvl>
   </w:abstractNum>
-  <w:abstractNum w:abstractNumId="4" w15:restartNumberingAfterBreak="0">
+  <w:abstractNum w:abstractNumId="9" w15:restartNumberingAfterBreak="0">
+    <w:nsid w:val="4866306D"/>
+    <w:multiLevelType w:val="hybridMultilevel"/>
+    <w:tmpl w:val="206E7B1A"/>
+    <w:lvl w:ilvl="0" w:tplc="04090001">
+      <w:start w:val="1"/>
+      <w:numFmt w:val="bullet"/>
+      <w:lvlText w:val=""/>
+      <w:lvlJc w:val="left"/>
+      <w:pPr>
+        <w:ind w:left="720" w:hanging="360"/>
+      </w:pPr>
+      <w:rPr>
+        <w:rFonts w:ascii="Symbol" w:hAnsi="Symbol" w:hint="default"/>
+      </w:rPr>
+    </w:lvl>
+    <w:lvl w:ilvl="1" w:tplc="04090003" w:tentative="1">
+      <w:start w:val="1"/>
+      <w:numFmt w:val="bullet"/>
+      <w:lvlText w:val="o"/>
+      <w:lvlJc w:val="left"/>
+      <w:pPr>
+        <w:ind w:left="1440" w:hanging="360"/>
+      </w:pPr>
+      <w:rPr>
+        <w:rFonts w:ascii="Courier New" w:hAnsi="Courier New" w:cs="Courier New" w:hint="default"/>
+      </w:rPr>
+    </w:lvl>
+    <w:lvl w:ilvl="2" w:tplc="04090005" w:tentative="1">
+      <w:start w:val="1"/>
+      <w:numFmt w:val="bullet"/>
+      <w:lvlText w:val=""/>
+      <w:lvlJc w:val="left"/>
+      <w:pPr>
+        <w:ind w:left="2160" w:hanging="360"/>
+      </w:pPr>
+      <w:rPr>
+        <w:rFonts w:ascii="Wingdings" w:hAnsi="Wingdings" w:hint="default"/>
+      </w:rPr>
+    </w:lvl>
+    <w:lvl w:ilvl="3" w:tplc="04090001" w:tentative="1">
+      <w:start w:val="1"/>
+      <w:numFmt w:val="bullet"/>
+      <w:lvlText w:val=""/>
+      <w:lvlJc w:val="left"/>
+      <w:pPr>
+        <w:ind w:left="2880" w:hanging="360"/>
+      </w:pPr>
+      <w:rPr>
+        <w:rFonts w:ascii="Symbol" w:hAnsi="Symbol" w:hint="default"/>
+      </w:rPr>
+    </w:lvl>
+    <w:lvl w:ilvl="4" w:tplc="04090003" w:tentative="1">
+      <w:start w:val="1"/>
+      <w:numFmt w:val="bullet"/>
+      <w:lvlText w:val="o"/>
+      <w:lvlJc w:val="left"/>
+      <w:pPr>
+        <w:ind w:left="3600" w:hanging="360"/>
+      </w:pPr>
+      <w:rPr>
+        <w:rFonts w:ascii="Courier New" w:hAnsi="Courier New" w:cs="Courier New" w:hint="default"/>
+      </w:rPr>
+    </w:lvl>
+    <w:lvl w:ilvl="5" w:tplc="04090005" w:tentative="1">
+      <w:start w:val="1"/>
+      <w:numFmt w:val="bullet"/>
+      <w:lvlText w:val=""/>
+      <w:lvlJc w:val="left"/>
+      <w:pPr>
+        <w:ind w:left="4320" w:hanging="360"/>
+      </w:pPr>
+      <w:rPr>
+        <w:rFonts w:ascii="Wingdings" w:hAnsi="Wingdings" w:hint="default"/>
+      </w:rPr>
+    </w:lvl>
+    <w:lvl w:ilvl="6" w:tplc="04090001" w:tentative="1">
+      <w:start w:val="1"/>
+      <w:numFmt w:val="bullet"/>
+      <w:lvlText w:val=""/>
+      <w:lvlJc w:val="left"/>
+      <w:pPr>
+        <w:ind w:left="5040" w:hanging="360"/>
+      </w:pPr>
+      <w:rPr>
+        <w:rFonts w:ascii="Symbol" w:hAnsi="Symbol" w:hint="default"/>
+      </w:rPr>
+    </w:lvl>
+    <w:lvl w:ilvl="7" w:tplc="04090003" w:tentative="1">
+      <w:start w:val="1"/>
+      <w:numFmt w:val="bullet"/>
+      <w:lvlText w:val="o"/>
+      <w:lvlJc w:val="left"/>
+      <w:pPr>
+        <w:ind w:left="5760" w:hanging="360"/>
+      </w:pPr>
+      <w:rPr>
+        <w:rFonts w:ascii="Courier New" w:hAnsi="Courier New" w:cs="Courier New" w:hint="default"/>
+      </w:rPr>
+    </w:lvl>
+    <w:lvl w:ilvl="8" w:tplc="04090005" w:tentative="1">
+      <w:start w:val="1"/>
+      <w:numFmt w:val="bullet"/>
+      <w:lvlText w:val=""/>
+      <w:lvlJc w:val="left"/>
+      <w:pPr>
+        <w:ind w:left="6480" w:hanging="360"/>
+      </w:pPr>
+      <w:rPr>
+        <w:rFonts w:ascii="Wingdings" w:hAnsi="Wingdings" w:hint="default"/>
+      </w:rPr>
+    </w:lvl>
+  </w:abstractNum>
+  <w:abstractNum w:abstractNumId="10" w15:restartNumberingAfterBreak="0">
     <w:nsid w:val="4F2D2797"/>
     <w:multiLevelType w:val="multilevel"/>
     <w:tmpl w:val="FB5C9300"/>
@@ -4169,7 +6379,7 @@
       </w:pPr>
     </w:lvl>
   </w:abstractNum>
-  <w:abstractNum w:abstractNumId="5" w15:restartNumberingAfterBreak="0">
+  <w:abstractNum w:abstractNumId="11" w15:restartNumberingAfterBreak="0">
     <w:nsid w:val="52F8317B"/>
     <w:multiLevelType w:val="hybridMultilevel"/>
     <w:tmpl w:val="0D42F64C"/>
@@ -4255,7 +6465,7 @@
       </w:pPr>
     </w:lvl>
   </w:abstractNum>
-  <w:abstractNum w:abstractNumId="6" w15:restartNumberingAfterBreak="0">
+  <w:abstractNum w:abstractNumId="12" w15:restartNumberingAfterBreak="0">
     <w:nsid w:val="6177664F"/>
     <w:multiLevelType w:val="multilevel"/>
     <w:tmpl w:val="74C2A4BC"/>
@@ -4368,7 +6578,120 @@
       </w:pPr>
     </w:lvl>
   </w:abstractNum>
-  <w:abstractNum w:abstractNumId="7" w15:restartNumberingAfterBreak="0">
+  <w:abstractNum w:abstractNumId="13" w15:restartNumberingAfterBreak="0">
+    <w:nsid w:val="685E199F"/>
+    <w:multiLevelType w:val="hybridMultilevel"/>
+    <w:tmpl w:val="5FE42FF6"/>
+    <w:lvl w:ilvl="0" w:tplc="04090001">
+      <w:start w:val="1"/>
+      <w:numFmt w:val="bullet"/>
+      <w:lvlText w:val=""/>
+      <w:lvlJc w:val="left"/>
+      <w:pPr>
+        <w:ind w:left="720" w:hanging="360"/>
+      </w:pPr>
+      <w:rPr>
+        <w:rFonts w:ascii="Symbol" w:hAnsi="Symbol" w:hint="default"/>
+      </w:rPr>
+    </w:lvl>
+    <w:lvl w:ilvl="1" w:tplc="04090003" w:tentative="1">
+      <w:start w:val="1"/>
+      <w:numFmt w:val="bullet"/>
+      <w:lvlText w:val="o"/>
+      <w:lvlJc w:val="left"/>
+      <w:pPr>
+        <w:ind w:left="1440" w:hanging="360"/>
+      </w:pPr>
+      <w:rPr>
+        <w:rFonts w:ascii="Courier New" w:hAnsi="Courier New" w:cs="Courier New" w:hint="default"/>
+      </w:rPr>
+    </w:lvl>
+    <w:lvl w:ilvl="2" w:tplc="04090005" w:tentative="1">
+      <w:start w:val="1"/>
+      <w:numFmt w:val="bullet"/>
+      <w:lvlText w:val=""/>
+      <w:lvlJc w:val="left"/>
+      <w:pPr>
+        <w:ind w:left="2160" w:hanging="360"/>
+      </w:pPr>
+      <w:rPr>
+        <w:rFonts w:ascii="Wingdings" w:hAnsi="Wingdings" w:hint="default"/>
+      </w:rPr>
+    </w:lvl>
+    <w:lvl w:ilvl="3" w:tplc="04090001" w:tentative="1">
+      <w:start w:val="1"/>
+      <w:numFmt w:val="bullet"/>
+      <w:lvlText w:val=""/>
+      <w:lvlJc w:val="left"/>
+      <w:pPr>
+        <w:ind w:left="2880" w:hanging="360"/>
+      </w:pPr>
+      <w:rPr>
+        <w:rFonts w:ascii="Symbol" w:hAnsi="Symbol" w:hint="default"/>
+      </w:rPr>
+    </w:lvl>
+    <w:lvl w:ilvl="4" w:tplc="04090003" w:tentative="1">
+      <w:start w:val="1"/>
+      <w:numFmt w:val="bullet"/>
+      <w:lvlText w:val="o"/>
+      <w:lvlJc w:val="left"/>
+      <w:pPr>
+        <w:ind w:left="3600" w:hanging="360"/>
+      </w:pPr>
+      <w:rPr>
+        <w:rFonts w:ascii="Courier New" w:hAnsi="Courier New" w:cs="Courier New" w:hint="default"/>
+      </w:rPr>
+    </w:lvl>
+    <w:lvl w:ilvl="5" w:tplc="04090005" w:tentative="1">
+      <w:start w:val="1"/>
+      <w:numFmt w:val="bullet"/>
+      <w:lvlText w:val=""/>
+      <w:lvlJc w:val="left"/>
+      <w:pPr>
+        <w:ind w:left="4320" w:hanging="360"/>
+      </w:pPr>
+      <w:rPr>
+        <w:rFonts w:ascii="Wingdings" w:hAnsi="Wingdings" w:hint="default"/>
+      </w:rPr>
+    </w:lvl>
+    <w:lvl w:ilvl="6" w:tplc="04090001" w:tentative="1">
+      <w:start w:val="1"/>
+      <w:numFmt w:val="bullet"/>
+      <w:lvlText w:val=""/>
+      <w:lvlJc w:val="left"/>
+      <w:pPr>
+        <w:ind w:left="5040" w:hanging="360"/>
+      </w:pPr>
+      <w:rPr>
+        <w:rFonts w:ascii="Symbol" w:hAnsi="Symbol" w:hint="default"/>
+      </w:rPr>
+    </w:lvl>
+    <w:lvl w:ilvl="7" w:tplc="04090003" w:tentative="1">
+      <w:start w:val="1"/>
+      <w:numFmt w:val="bullet"/>
+      <w:lvlText w:val="o"/>
+      <w:lvlJc w:val="left"/>
+      <w:pPr>
+        <w:ind w:left="5760" w:hanging="360"/>
+      </w:pPr>
+      <w:rPr>
+        <w:rFonts w:ascii="Courier New" w:hAnsi="Courier New" w:cs="Courier New" w:hint="default"/>
+      </w:rPr>
+    </w:lvl>
+    <w:lvl w:ilvl="8" w:tplc="04090005" w:tentative="1">
+      <w:start w:val="1"/>
+      <w:numFmt w:val="bullet"/>
+      <w:lvlText w:val=""/>
+      <w:lvlJc w:val="left"/>
+      <w:pPr>
+        <w:ind w:left="6480" w:hanging="360"/>
+      </w:pPr>
+      <w:rPr>
+        <w:rFonts w:ascii="Wingdings" w:hAnsi="Wingdings" w:hint="default"/>
+      </w:rPr>
+    </w:lvl>
+  </w:abstractNum>
+  <w:abstractNum w:abstractNumId="14" w15:restartNumberingAfterBreak="0">
     <w:nsid w:val="77066BFA"/>
     <w:multiLevelType w:val="hybridMultilevel"/>
     <w:tmpl w:val="386A92F8"/>
@@ -4456,28 +6779,55 @@
     </w:lvl>
   </w:abstractNum>
   <w:num w:numId="1" w16cid:durableId="996304420">
-    <w:abstractNumId w:val="3"/>
+    <w:abstractNumId w:val="8"/>
   </w:num>
   <w:num w:numId="2" w16cid:durableId="1352606921">
+    <w:abstractNumId w:val="14"/>
+  </w:num>
+  <w:num w:numId="3" w16cid:durableId="493110574">
     <w:abstractNumId w:val="7"/>
   </w:num>
-  <w:num w:numId="3" w16cid:durableId="493110574">
-    <w:abstractNumId w:val="2"/>
-  </w:num>
   <w:num w:numId="4" w16cid:durableId="299506648">
-    <w:abstractNumId w:val="1"/>
+    <w:abstractNumId w:val="4"/>
   </w:num>
   <w:num w:numId="5" w16cid:durableId="730882271">
-    <w:abstractNumId w:val="6"/>
+    <w:abstractNumId w:val="12"/>
   </w:num>
   <w:num w:numId="6" w16cid:durableId="1034842915">
     <w:abstractNumId w:val="0"/>
   </w:num>
   <w:num w:numId="7" w16cid:durableId="1420979028">
+    <w:abstractNumId w:val="11"/>
+  </w:num>
+  <w:num w:numId="8" w16cid:durableId="6908211">
+    <w:abstractNumId w:val="10"/>
+  </w:num>
+  <w:num w:numId="9" w16cid:durableId="232930571">
+    <w:abstractNumId w:val="14"/>
+    <w:lvlOverride w:ilvl="0">
+      <w:startOverride w:val="1"/>
+    </w:lvlOverride>
+  </w:num>
+  <w:num w:numId="10" w16cid:durableId="1010064908">
+    <w:abstractNumId w:val="3"/>
+  </w:num>
+  <w:num w:numId="11" w16cid:durableId="1727072341">
+    <w:abstractNumId w:val="13"/>
+  </w:num>
+  <w:num w:numId="12" w16cid:durableId="898126270">
+    <w:abstractNumId w:val="1"/>
+  </w:num>
+  <w:num w:numId="13" w16cid:durableId="1820418766">
     <w:abstractNumId w:val="5"/>
   </w:num>
-  <w:num w:numId="8" w16cid:durableId="6908211">
-    <w:abstractNumId w:val="4"/>
+  <w:num w:numId="14" w16cid:durableId="906499925">
+    <w:abstractNumId w:val="6"/>
+  </w:num>
+  <w:num w:numId="15" w16cid:durableId="841816676">
+    <w:abstractNumId w:val="2"/>
+  </w:num>
+  <w:num w:numId="16" w16cid:durableId="1573615241">
+    <w:abstractNumId w:val="9"/>
   </w:num>
 </w:numbering>
 </file>
@@ -4882,7 +7232,7 @@
   <w:style w:type="paragraph" w:default="1" w:styleId="Normal">
     <w:name w:val="Normal"/>
     <w:qFormat/>
-    <w:rsid w:val="00713DF9"/>
+    <w:rsid w:val="00E770FB"/>
     <w:pPr>
       <w:spacing w:after="0" w:line="240" w:lineRule="auto"/>
       <w:jc w:val="both"/>
@@ -4890,7 +7240,7 @@
     <w:rPr>
       <w:rFonts w:ascii="Century Gothic" w:eastAsia="Times New Roman" w:hAnsi="Century Gothic" w:cs="Times New Roman"/>
       <w:kern w:val="0"/>
-      <w:sz w:val="24"/>
+      <w:sz w:val="20"/>
       <w14:ligatures w14:val="none"/>
     </w:rPr>
   </w:style>
@@ -4940,6 +7290,31 @@
       <w:b/>
       <w:sz w:val="28"/>
       <w:szCs w:val="26"/>
+    </w:rPr>
+  </w:style>
+  <w:style w:type="paragraph" w:styleId="Heading3">
+    <w:name w:val="heading 3"/>
+    <w:basedOn w:val="Normal"/>
+    <w:next w:val="Normal"/>
+    <w:link w:val="Heading3Char"/>
+    <w:uiPriority w:val="9"/>
+    <w:unhideWhenUsed/>
+    <w:qFormat/>
+    <w:rsid w:val="003A17FF"/>
+    <w:pPr>
+      <w:keepNext/>
+      <w:keepLines/>
+      <w:numPr>
+        <w:numId w:val="10"/>
+      </w:numPr>
+      <w:spacing w:before="40"/>
+      <w:outlineLvl w:val="2"/>
+    </w:pPr>
+    <w:rPr>
+      <w:rFonts w:eastAsiaTheme="majorEastAsia" w:cstheme="majorBidi"/>
+      <w:b/>
+      <w:color w:val="000000" w:themeColor="text1"/>
+      <w:szCs w:val="24"/>
     </w:rPr>
   </w:style>
   <w:style w:type="character" w:default="1" w:styleId="DefaultParagraphFont">
@@ -5171,6 +7546,93 @@
     <w:rPr>
       <w:rFonts w:ascii="Times New Roman" w:hAnsi="Times New Roman"/>
       <w:szCs w:val="24"/>
+    </w:rPr>
+  </w:style>
+  <w:style w:type="character" w:customStyle="1" w:styleId="Heading3Char">
+    <w:name w:val="Heading 3 Char"/>
+    <w:basedOn w:val="DefaultParagraphFont"/>
+    <w:link w:val="Heading3"/>
+    <w:uiPriority w:val="9"/>
+    <w:rsid w:val="003A17FF"/>
+    <w:rPr>
+      <w:rFonts w:ascii="Century Gothic" w:eastAsiaTheme="majorEastAsia" w:hAnsi="Century Gothic" w:cstheme="majorBidi"/>
+      <w:b/>
+      <w:color w:val="000000" w:themeColor="text1"/>
+      <w:kern w:val="0"/>
+      <w:sz w:val="24"/>
+      <w:szCs w:val="24"/>
+      <w14:ligatures w14:val="none"/>
+    </w:rPr>
+  </w:style>
+  <w:style w:type="paragraph" w:styleId="TOCHeading">
+    <w:name w:val="TOC Heading"/>
+    <w:basedOn w:val="Heading1"/>
+    <w:next w:val="Normal"/>
+    <w:uiPriority w:val="39"/>
+    <w:unhideWhenUsed/>
+    <w:qFormat/>
+    <w:rsid w:val="00C83400"/>
+    <w:pPr>
+      <w:numPr>
+        <w:numId w:val="0"/>
+      </w:numPr>
+      <w:spacing w:line="259" w:lineRule="auto"/>
+      <w:jc w:val="left"/>
+      <w:outlineLvl w:val="9"/>
+    </w:pPr>
+    <w:rPr>
+      <w:rFonts w:asciiTheme="majorHAnsi" w:hAnsiTheme="majorHAnsi"/>
+      <w:color w:val="2F5496" w:themeColor="accent1" w:themeShade="BF"/>
+      <w:sz w:val="32"/>
+    </w:rPr>
+  </w:style>
+  <w:style w:type="paragraph" w:styleId="TOC1">
+    <w:name w:val="toc 1"/>
+    <w:basedOn w:val="Normal"/>
+    <w:next w:val="Normal"/>
+    <w:autoRedefine/>
+    <w:uiPriority w:val="39"/>
+    <w:unhideWhenUsed/>
+    <w:rsid w:val="00C83400"/>
+    <w:pPr>
+      <w:spacing w:after="100"/>
+    </w:pPr>
+  </w:style>
+  <w:style w:type="paragraph" w:styleId="TOC2">
+    <w:name w:val="toc 2"/>
+    <w:basedOn w:val="Normal"/>
+    <w:next w:val="Normal"/>
+    <w:autoRedefine/>
+    <w:uiPriority w:val="39"/>
+    <w:unhideWhenUsed/>
+    <w:rsid w:val="00C83400"/>
+    <w:pPr>
+      <w:spacing w:after="100"/>
+      <w:ind w:left="200"/>
+    </w:pPr>
+  </w:style>
+  <w:style w:type="paragraph" w:styleId="TOC3">
+    <w:name w:val="toc 3"/>
+    <w:basedOn w:val="Normal"/>
+    <w:next w:val="Normal"/>
+    <w:autoRedefine/>
+    <w:uiPriority w:val="39"/>
+    <w:unhideWhenUsed/>
+    <w:rsid w:val="00C83400"/>
+    <w:pPr>
+      <w:spacing w:after="100"/>
+      <w:ind w:left="400"/>
+    </w:pPr>
+  </w:style>
+  <w:style w:type="character" w:styleId="Hyperlink">
+    <w:name w:val="Hyperlink"/>
+    <w:basedOn w:val="DefaultParagraphFont"/>
+    <w:uiPriority w:val="99"/>
+    <w:unhideWhenUsed/>
+    <w:rsid w:val="00C83400"/>
+    <w:rPr>
+      <w:color w:val="0563C1" w:themeColor="hyperlink"/>
+      <w:u w:val="single"/>
     </w:rPr>
   </w:style>
 </w:styles>
@@ -5469,4 +7931,16 @@
     </a:ext>
   </a:extLst>
 </a:theme>
+</file>
+
+<file path=customXml/item1.xml><?xml version="1.0" encoding="utf-8"?>
+<b:Sources xmlns:b="http://schemas.openxmlformats.org/officeDocument/2006/bibliography" xmlns="http://schemas.openxmlformats.org/officeDocument/2006/bibliography" SelectedStyle="\APASixthEditionOfficeOnline.xsl" StyleName="APA" Version="6"/>
+</file>
+
+<file path=customXml/itemProps1.xml><?xml version="1.0" encoding="utf-8"?>
+<ds:datastoreItem xmlns:ds="http://schemas.openxmlformats.org/officeDocument/2006/customXml" ds:itemID="{D4E57216-B6D7-4EFF-ADA2-6082F6B73366}">
+  <ds:schemaRefs>
+    <ds:schemaRef ds:uri="http://schemas.openxmlformats.org/officeDocument/2006/bibliography"/>
+  </ds:schemaRefs>
+</ds:datastoreItem>
 </file>
</xml_diff>